<commit_message>
Persistence mit clone corrected MLG dataset
</commit_message>
<xml_diff>
--- a/Disposition.docx
+++ b/Disposition.docx
@@ -23,7 +23,10 @@
         <w:pStyle w:val="Date"/>
       </w:pPr>
       <w:r>
-        <w:t>2024-04-17</w:t>
+        <w:t>2024-0</w:t>
+      </w:r>
+      <w:r>
+        <w:t>5-23</w:t>
       </w:r>
     </w:p>
     <w:p>
@@ -58,7 +61,7 @@
         <w:pStyle w:val="FirstParagraph"/>
       </w:pPr>
       <w:r>
-        <w:t>Prelim.: What is the population structure of the truffles? Are MLGs perennial? Differences between or within populations? Interactions… etc?</w:t>
+        <w:t>Prelim.: What is the population structure of the truffles? Are MLGs perennial? Differences between or within populations? Interactions…</w:t>
       </w:r>
     </w:p>
     <w:p>
@@ -145,11 +148,7 @@
       </w:r>
       <w:r>
         <w:lastRenderedPageBreak/>
-        <w:t>hosts access to water and nutrients, protect roots from pest and disease, and interact with and sometimes kill understory, non-</w:t>
-      </w:r>
-      <w:r>
-        <w:softHyphen/>
-        <w:t>host plants (Gryndler et al. 2014); (Streiblová, Gryndlerová, and Gryndler 2012); (Taschen et al. 2020)).</w:t>
+        <w:t>hosts access to water and nutrients, protect roots from pest and disease, and interact with and sometimes kill understory, non-host plants (Gryndler et al. 2014); (Streiblová, Gryndlerová, and Gryndler 2012); (Taschen et al. 2020)).</w:t>
       </w:r>
     </w:p>
     <w:p>
@@ -214,11 +213,8 @@
         <w:pStyle w:val="BodyText"/>
       </w:pPr>
       <w:r>
-        <w:t xml:space="preserve">To date, most studies have focused on the species’ taxonomic status (Mello et al. 2002;Molinier et al. 2013b;Paolocci etal. 2004;896 Mycorrhiza (2016) 26:895–907 Weden et al. 2005), aroma profiles (Cullere et al. 2010;Diaz et al. 2009; Splivallo et </w:t>
-      </w:r>
-      <w:r>
         <w:lastRenderedPageBreak/>
-        <w:t>al. 2012) and genetic diversity (Molinier et al. 2015b) including potential links to aroma (Splivallo et al., 2012;Molinier etal. 2015a). The cultivation potential and requirements of these species (Benucci et al. 2012; Shamekh et al. 2014; Stobbe et al. 2013a;Stobbe et al. 2013b), including soil conditions (Benucci et al. 2011; Gryndler et al. 2011; Salerni et al. 2014), have also been investigated previously.</w:t>
+        <w:t>To date, most studies have focused on the species’ taxonomic status (Mello et al. 2002;Molinier et al. 2013b;Paolocci etal. 2004;896 Mycorrhiza (2016) 26:895–907 Weden et al. 2005), aroma profiles (Cullere et al. 2010;Diaz et al. 2009; Splivallo et al. 2012) and genetic diversity (Molinier et al. 2015b) including potential links to aroma (Splivallo et al., 2012;Molinier etal. 2015a). The cultivation potential and requirements of these species (Benucci et al. 2012; Shamekh et al. 2014; Stobbe et al. 2013a;Stobbe et al. 2013b), including soil conditions (Benucci et al. 2011; Gryndler et al. 2011; Salerni et al. 2014), have also been investigated previously.</w:t>
       </w:r>
     </w:p>
     <w:p>
@@ -306,11 +302,11 @@
         <w:pStyle w:val="BodyText"/>
       </w:pPr>
       <w:r>
-        <w:t xml:space="preserve">The popularity of truffles as an exclusive ingredient of elite gastronomy has risen tremendously in recent years (Hall et al., 2003). Not only the highly prized Alba white truffle(Tuber magnatum), and the Perigord black truffle(Tuber melanosporum), but also the more common Burgundy truffle(Tuber aestivum) are coveted. In contrast to T. magnatum and T. melanosporum, which are native to Mediterranean environments (Chevalier and Sourzat, 2012; Vasquez et al., 2014), T. aestivum is distributed across large parts of temperate Europe (Chevalier, 2010; Stobbe et al., 2012). According to Hall et al. (2003, 2007) this truffle species is the most common edible fungus in Europe. Based on inventories of hypogeous fungi in the region of Basel, Switzerland, it has even been estimated to be among the most abundant mushroom species in mixed beech forests on calcareous soils (Schw€arzel, 1967). Nevertheless, T. aestivum has only been sparsely harvested in many countries, and is even legally protected from harvest in Germany for its alleged rarity (Stobbe et al., 2013a). This discrepancy in the estimation of its abundance is due to the fragmentary knowledge about the species’ occurrence and distribution, which, in turn, is related to its hidden life belowground and the difficulty ofdetecting its hypogeous fruit bodies. The great demand for T. aestivum has increased cultivation attempts of this symbiotic ascomycete fungus (Murat, 2015). Although truffle plantations are now established over much of the species’ natural distribution range (Stobbe et al., 2013a), setting up new plantations is costly and investments have to be made on a long-term horizon since growth of truffle mycelium in soil is slow (Molinier et al., 2016) and harvests can begin no earlier than 5 y after the initial inoculation of host seedlings, reaching their </w:t>
+        <w:t xml:space="preserve">The popularity of truffles as an exclusive ingredient of elite gastronomy has risen tremendously in recent years (Hall et al., 2003). Not only the highly prized Alba white truffle(Tuber magnatum), and the Périgord black truffle(Tuber melanosporum), but also the more common Burgundy truffle(Tuber aestivum) are coveted. In contrast to T. magnatum and T. melanosporum, which are native to Mediterranean environments (Chevalier and Sourzat, 2012; Vasquez et al., 2014), T. aestivum is distributed across large parts of temperate Europe (Chevalier, 2010; Stobbe et al., 2012). According to Hall et al. (2003, 2007) this truffle species is the most common edible fungus in Europe. Based on inventories of hypogeous fungi in the region of Basel, Switzerland, it has even been estimated to be among the most abundant mushroom species in mixed beech forests on calcareous soils (Schw€arzel, 1967). Nevertheless, T. aestivum has only been sparsely harvested in many countries, and is even legally protected from harvest in Germany for its alleged rarity (Stobbe et al., 2013a). This discrepancy in the estimation of its abundance is due to the fragmentary knowledge about the species’ occurrence and distribution, which, in turn, is related to its hidden life belowground and the difficulty ofdetecting its hypogeous fruit bodies. The great demand for T. aestivum has increased cultivation attempts of this </w:t>
       </w:r>
       <w:r>
         <w:lastRenderedPageBreak/>
-        <w:t>maximum about a decade after planting (Callot, 1999). Like many other truffle species, T. aestivum grows predominantly in soils with a high content of limestone or exchangeable calcium (Chevalier and Sourzat, 2012) and forms ectomycorrhizas with a wide range of tree and shrub species (Stobbe et al., 2012, 2013a).</w:t>
+        <w:t>symbiotic ascomycete fungus (Murat, 2015). Although truffle plantations are now established over much of the species’ natural distribution range (Stobbe et al., 2013a), setting up new plantations is costly and investments have to be made on a long-term horizon since growth of truffle mycelium in soil is slow (Molinier et al., 2016) and harvests can begin no earlier than 5 y after the initial inoculation of host seedlings, reaching their maximum about a decade after planting (Callot, 1999). Like many other truffle species, T. aestivum grows predominantly in soils with a high content of limestone or exchangeable calcium (Chevalier and Sourzat, 2012) and forms ectomycorrhizas with a wide range of tree and shrub species (Stobbe et al., 2012, 2013a).</w:t>
       </w:r>
     </w:p>
     <w:p>
@@ -412,7 +408,11 @@
         <w:pStyle w:val="BodyText"/>
       </w:pPr>
       <w:r>
-        <w:t>Büntgen et al. (2021) introduced a novel eco-archaeological approach to study in situ aspects of subterranean life cycle dynamics and genetic structures of the Burgundy truffle in three different natural habitats in Baden-Württemberg, southern Germany. They applied a suite of fine-scale excavation techniques to reveal high-resolution, spatiotemporal snapshots of the composition, size and developmental stage of a wide-range of individual truffles. Our approach not only exposes fruitbodies in the investigated soil layers, but also relates each of them to its edaphic environment, and further describes the obtained genotype composition.</w:t>
+        <w:t xml:space="preserve">Büntgen et al. (2021) introduced a novel eco-archaeological approach to study in situ aspects of subterranean life cycle dynamics and genetic structures of the Burgundy truffle in three different natural habitats in Baden-Württemberg, southern Germany. They applied a suite of fine-scale excavation techniques to reveal high-resolution, spatiotemporal </w:t>
+      </w:r>
+      <w:r>
+        <w:lastRenderedPageBreak/>
+        <w:t>snapshots of the composition, size and developmental stage of a wide-range of individual truffles. Our approach not only exposes fruitbodies in the investigated soil layers, but also relates each of them to its edaphic environment, and further describes the obtained genotype composition.</w:t>
       </w:r>
     </w:p>
     <w:p>
@@ -420,26 +420,7 @@
         <w:pStyle w:val="BodyText"/>
       </w:pPr>
       <w:r>
-        <w:t>1 presented 8 years (2011–</w:t>
-      </w:r>
-      <w:r>
-        <w:softHyphen/>
-        <w:t>2018) of citizen science monitoring data on the fruitbody production of naturally occurring T. aestivum populations. Using machine learning, they modeled how truffle productivity is influenced by soil physicochemical, fungal meta-</w:t>
-      </w:r>
-      <w:r>
-        <w:softHyphen/>
-      </w:r>
-      <w:r>
-        <w:lastRenderedPageBreak/>
-        <w:t>community, climate, and host tree phenology. Additionally, they characterized the broad species climatic envelope of European summer truffles. By comparing the sensitivity of summer truffle fruitbody productivity to interannual climate trends, they tested whether these center-</w:t>
-      </w:r>
-      <w:r>
-        <w:softHyphen/>
-        <w:t>of-</w:t>
-      </w:r>
-      <w:r>
-        <w:softHyphen/>
-        <w:t>range, keystone populations are locally sensitized to climate change.</w:t>
+        <w:t>1 presented 8 years (2011–2018) of citizen science monitoring data on the fruitbody production of naturally occurring T. aestivum populations. Using machine learning, they modeled how truffle productivity is influenced by soil physicochemical, fungal meta-community, climate, and host tree phenology. Additionally, they characterized the broad species climatic envelope of European summer truffles. By comparing the sensitivity of summer truffle fruitbody productivity to interannual climate trends, they tested whether these center-of-range, keystone populations are locally sensitized to climate change.</w:t>
       </w:r>
     </w:p>
     <w:p>
@@ -492,7 +473,11 @@
         <w:pStyle w:val="BodyText"/>
       </w:pPr>
       <w:r>
-        <w:t>However, many aspects of the subterranean life cycle of the genus, such as the formation, duration, maturation and deterioration of their fruitbodies, remain enigmatic and require innovative scientific endeavours (Büntgen and Egli, 2014; Büntgen et al., 2017). Interdisciplinary and international research projects are now indicating that Burgundy truffles (Tuber aestivum) are more widely distributed in ecologically suitable habitats across central Europe than previously recognised (Stobbe et al., 2012; Molinier et al., 2016c; Cejka et al., 2020; Puliga et al., 2021).</w:t>
+        <w:t xml:space="preserve">However, many aspects of the subterranean life cycle of the genus, such as the formation, duration, maturation and deterioration of their fruitbodies, remain enigmatic and require innovative scientific endeavours (Büntgen and Egli, 2014; Büntgen et al., 2017). </w:t>
+      </w:r>
+      <w:r>
+        <w:lastRenderedPageBreak/>
+        <w:t>Interdisciplinary and international research projects are now indicating that Burgundy truffles (Tuber aestivum) are more widely distributed in ecologically suitable habitats across central Europe than previously recognised (Stobbe et al., 2012; Molinier et al., 2016c; Cejka et al., 2020; Puliga et al., 2021).</w:t>
       </w:r>
     </w:p>
     <w:p>
@@ -500,11 +485,7 @@
         <w:pStyle w:val="BodyText"/>
       </w:pPr>
       <w:r>
-        <w:t xml:space="preserve">Sequencing of the T. aestivum genome is currently being completed (Payen et al., 2014), and the first sequences have facilitated the development of specific simple sequence repeat markers (SSR) (Molinier et al. 2013a). A first assessment of the species’ genetic structure at the European-scale revealed the existence ofwell-differentiated sympatric genetic groups, indicating different ecotypes (defined as genetically distinct varieties within a species that </w:t>
-      </w:r>
-      <w:r>
-        <w:lastRenderedPageBreak/>
-        <w:t>are adapted to specific environmental conditions) with reduced gene flow, although this previous study provided no clues about how these ecotypes are spatially distributed (Molinier et al. 2015b). At much smaller scales, a recent study that focused on the link between genetic structure and aroma in an orchard naturally colonized by T. aestivum indicated that genet sizes (up to 92 m) are larger than those of T. melanosporum (Molinier et al. 2015a;Murat et al. 2013). However, the limited sample size did not allow any deep genetic structure analyses, and the mating-type genotype distribution was not considered. Virginie Molinier et al. (2016)</w:t>
+        <w:t>Sequencing of the T. aestivum genome is currently being completed (Payen et al., 2014), and the first sequences have facilitated the development of specific simple sequence repeat markers (SSR) (Molinier et al. 2013a). A first assessment of the species’ genetic structure at the European-scale revealed the existence ofwell-differentiated sympatric genetic groups, indicating different ecotypes (defined as genetically distinct varieties within a species that are adapted to specific environmental conditions) with reduced gene flow, although this previous study provided no clues about how these ecotypes are spatially distributed (Molinier et al. 2015b). At much smaller scales, a recent study that focused on the link between genetic structure and aroma in an orchard naturally colonized by T. aestivum indicated that genet sizes (up to 92 m) are larger than those of T. melanosporum (Molinier et al. 2015a;Murat et al. 2013). However, the limited sample size did not allow any deep genetic structure analyses, and the mating-type genotype distribution was not considered. Virginie Molinier et al. (2016)</w:t>
       </w:r>
     </w:p>
     <w:p>
@@ -515,6 +496,42 @@
       <w:bookmarkEnd w:id="7"/>
       <w:r>
         <w:t>Materials and Methods</w:t>
+      </w:r>
+    </w:p>
+    <w:p>
+      <w:pPr>
+        <w:pStyle w:val="FirstParagraph"/>
+      </w:pPr>
+      <w:r>
+        <w:t>Data collection</w:t>
+      </w:r>
+    </w:p>
+    <w:p>
+      <w:pPr>
+        <w:pStyle w:val="BodyText"/>
+      </w:pPr>
+      <w:r>
+        <w:t xml:space="preserve">We selected a total of 20 natural </w:t>
+      </w:r>
+      <w:r>
+        <w:rPr>
+          <w:i/>
+          <w:iCs/>
+        </w:rPr>
+        <w:t>T. aestivum</w:t>
+      </w:r>
+      <w:r>
+        <w:t xml:space="preserve"> populations from within the center of its known natural geographic distribution to monitor truffle fruitbody production (Figure 2a). These populations were defined as spatially restricted locations of known truffle occurrences ranging in size from 20 to 1000 m2, depending on the contiguous area under compatible host trees where trained truffle dogs found </w:t>
+      </w:r>
+      <w:r>
+        <w:rPr>
+          <w:i/>
+          <w:iCs/>
+        </w:rPr>
+        <w:t>T. aestivum</w:t>
+      </w:r>
+      <w:r>
+        <w:t xml:space="preserve"> fruitbodies. Monitoring occurred every 3 weeks throughout the whole year by citizen scientists using dogs trained to scent summer truffles.. At each site, only one and the same citizen-dog team performed the monitoring throughout the whole project. For all belowground fruitbodies detected by the truffle dogs, the soil was roughly removed and the species identity, mass (g), and degree of maturity were assessed. The degrees of maturity were divided into the following qualitative categories:</w:t>
       </w:r>
     </w:p>
     <w:p>
@@ -525,79 +542,61 @@
         </w:numPr>
       </w:pPr>
       <w:r>
-        <w:t>Data collection</w:t>
+        <w:t>unripe: white, hard, no or indistinct odor</w:t>
       </w:r>
     </w:p>
     <w:p>
       <w:pPr>
         <w:numPr>
           <w:ilvl w:val="0"/>
-          <w:numId w:val="1"/>
+          <w:numId w:val="2"/>
         </w:numPr>
       </w:pPr>
       <w:r>
-        <w:t xml:space="preserve">We selected a total of 20 natural </w:t>
-      </w:r>
-      <w:r>
-        <w:rPr>
-          <w:i/>
-          <w:iCs/>
-        </w:rPr>
-        <w:t>T. aestivum</w:t>
-      </w:r>
-      <w:r>
-        <w:t xml:space="preserve"> populations from within the center of its known natural geographic distribution to monitor truffle fruitbody production (Figure 2a). These populations were defined as spatially restricted locations of known truffle occurrences ranging in size from 20 to 1000 m2, depending on the contiguous area under compatible host trees where trained truffle dogs found </w:t>
-      </w:r>
-      <w:r>
-        <w:rPr>
-          <w:i/>
-          <w:iCs/>
-        </w:rPr>
-        <w:t>T. aestivum</w:t>
-      </w:r>
-      <w:r>
-        <w:t xml:space="preserve"> fruitbodies. Monitoring occurred every 3 weeks throughout the whole year by citizen scientists using dogs trained to scent summer truffles.. At each site, only one and the same citizen-</w:t>
-      </w:r>
-      <w:r>
-        <w:softHyphen/>
-        <w:t>dog team performed the monitoring throughout the whole project. For all belowground fruitbodies detected by the truffle dogs, the soil was roughly removed and the species identity, mass (g), and degree of maturity were assessed. The degrees of maturity were divided into the following qualitative categories:</w:t>
+        <w:t>semi ripe: light beige-light brown, hard, indistinct (nutty) odor</w:t>
       </w:r>
     </w:p>
     <w:p>
       <w:pPr>
         <w:numPr>
           <w:ilvl w:val="0"/>
-          <w:numId w:val="3"/>
+          <w:numId w:val="2"/>
         </w:numPr>
       </w:pPr>
       <w:r>
-        <w:t>unripe: white, hard, no or indistinct odor</w:t>
-      </w:r>
-    </w:p>
-    <w:p>
-      <w:pPr>
+        <w:t>ripe: brown to dark brown, hard, intense odor</w:t>
+      </w:r>
+    </w:p>
+    <w:p>
+      <w:pPr>
+        <w:pStyle w:val="Compact"/>
         <w:numPr>
           <w:ilvl w:val="0"/>
-          <w:numId w:val="3"/>
+          <w:numId w:val="4"/>
         </w:numPr>
       </w:pPr>
       <w:r>
-        <w:t>semi ripe: light beige-</w:t>
-      </w:r>
-      <w:r>
-        <w:softHyphen/>
-        <w:t>light brown, hard, indistinct (nutty) odor</w:t>
-      </w:r>
-    </w:p>
-    <w:p>
-      <w:pPr>
-        <w:numPr>
-          <w:ilvl w:val="0"/>
-          <w:numId w:val="3"/>
-        </w:numPr>
-      </w:pPr>
-      <w:r>
-        <w:t>ripe: brown to dark brown, hard, intense odor</w:t>
+        <w:t>Molecular preparation</w:t>
+      </w:r>
+    </w:p>
+    <w:p>
+      <w:pPr>
+        <w:pStyle w:val="FirstParagraph"/>
+      </w:pPr>
+      <w:r>
+        <w:t xml:space="preserve">Genomic DNA of the fruiting bodies was isolated from gleba of each sample using DNeasy® Plant Mini Kit (Qiagen, Hilden, Germany) according to the manufacturer’s instructions. Extracts were eluted in 50 μl ofBuffer AE supplied as part of the kit. To identify the mating type of each fruiting body, specific primer pairs were designed for each MAT idiomorph </w:t>
+      </w:r>
+      <w:r>
+        <w:lastRenderedPageBreak/>
+        <w:t>based on T. aestivum genome sequences (Accession numbers: LT593973 TuaestMAT1-1 gene (European Nucleotide Archive); JB402662.1 TuaestMAT1-2 gene (Genbank)); aest-MAT1-1f (5′ CTACATTCTGGTGG GCGATT 3′)/aest-MAT1-1r (5′ TCCCGATTTGTCCA ACGTAT 3′) and aest-MAT1-2f (5′ ATCGTCGGGACTCA TCTCAC 3′)/aest-MAT1-2r (5′ CGGATATTGGGATT TGATGG 3′). For mating-type gene amplification, multiplex PCRs were performed in a total volume of25 μl consisting of 2.5 μl of 10× REDTaq PCR Buffer (11 mM MgCl2;Sigma: B5926), 5 μl dNTP, (1mM, Life Technologies), 1 μl multiplex solution containing the four primers (10 μMeach), 1.25 μl RED Taq Polymerase, (1 U/μl, Sigma: D4309), 13.25 μlof sterile water and 2 μl template DNA diluted 10 times. The PCR reactions were performed in a Veriti® thermal cycler (Applied Biosystems, Foster City, CA, USA) with the following conditions: 2 min at 94 °C followed by 28 cycles of denaturation at 94 °C for 30 s, annealing at 57 °C for 30 s, extension at 72 °C for 1 min, and a final extension at 72 °C for 7 min. PCR products were run on 1.5 % agarose gel and visualized with a UV transilluminator after ethidium bromide staining.</w:t>
+      </w:r>
+    </w:p>
+    <w:p>
+      <w:pPr>
+        <w:pStyle w:val="BodyText"/>
+      </w:pPr>
+      <w:r>
+        <w:t>The extracted DNA from fruiting bodies was amplified using a set of 14 SSR loci (aest01, aest06, aest07, aest10, aest15, aest18, aest24, aest25, aest26, aest28, aest29, aest31, aest35 and aest36) developed previously by (Virginie Molinier et al. 2013a). Polymerase chain reactions were carried out using the Qiagen Multiplex PCR kit (Qiagen, Germany) following the manufacturer’s instructions. PCRs were performed in a total volume of 7 μl, consisting of 3.5 μlof Qiagen Multiplex Buffer (2×), 1.8 μl of sterile water, 0.7 μlprimer premix (2 μM) and 1 μl template DNA diluted 10 times. Two different primer premixes were used according to the expected allelic sizes to avoid overlapping. Both multiplex mixtures had the same PCR conditions: samples were denatured at 95 °C for 15 min, followed by 28 cycles consisting ofa denaturing step at 94 °C for 30 s, an annealing step at 60 °C for 1 min and an extension step at 72 °C for 1 min. A final extension step at 60 °C for 30 min was added after 28 cycles. For the subsequent genotyping step on ABI-3130 (Applied Biosystems, USA), PCR products were diluted in pure water (1/4) and then mixed with HiDi Formamide. As an internal size standard, GeneScan™ 500 LIZ™ dye Size Standard (ThermoFisher Scientific, USA) was used. Virginie Molinier et al. (2016)</w:t>
       </w:r>
     </w:p>
     <w:p>
@@ -609,7 +608,7 @@
         </w:numPr>
       </w:pPr>
       <w:r>
-        <w:t>Molecular preparation</w:t>
+        <w:t>Genetic analyses</w:t>
       </w:r>
     </w:p>
     <w:p>
@@ -617,11 +616,24 @@
         <w:pStyle w:val="FirstParagraph"/>
       </w:pPr>
       <w:r>
-        <w:t xml:space="preserve">Genomic DNA of the fruiting bodies was isolated from gleba of each sample using DNeasy® Plant Mini Kit (Qiagen, Hilden, Germany) according to the manufacturer’s instructions. Extracts were eluted in 50 μl ofBuffer AE supplied as part of the kit. To identify the mating type of each fruiting body, specific primer pairs were designed for each MAT idiomorph based on T. aestivum genome sequences (Accession numbers: LT593973 TuaestMAT1-1 gene (European Nucleotide Archive); JB402662.1 TuaestMAT1-2 gene (Genbank)); aest-MAT1-1f (5′ CTACATTCTGGTGG GCGATT 3′)/aest-MAT1-1r (5′ TCCCGATTTGTCCA ACGTAT 3′) and aest-MAT1-2f (5′ ATCGTCGGGACTCA TCTCAC 3′)/aest-MAT1-2r (5′ CGGATATTGGGATT TGATGG 3′). For mating-type gene amplification, multiplex PCRs were performed in a total volume of25 μl consisting of 2.5 μl of 10× REDTaq PCR Buffer (11 mM MgCl2;Sigma: B5926), 5 μl dNTP, (1mM, Life Technologies), 1 μl multiplex solution containing the four primers (10 μMeach), 1.25 μl RED Taq Polymerase, (1 U/μl, Sigma: D4309), 13.25 μlof sterile water and 2 μl template DNA diluted 10 times. The PCR reactions were performed in a Veriti® thermal cycler (Applied Biosystems, Foster City, CA, USA) </w:t>
-      </w:r>
+        <w:t>Identification of repeated multilocus genotypes</w:t>
+      </w:r>
+    </w:p>
+    <w:p>
+      <w:pPr>
+        <w:pStyle w:val="BodyText"/>
+      </w:pPr>
+      <w:r>
+        <w:t>A multilocus genotype (MLG) was assigned to each fruiting body. To distinguish true clones from samples carrying the same MLG by chance, the probability that copies of a MLG arose from sexual reproduction (Psex) was calculated using MLGSIM (Stenberg et al. 2003). Psex values were generated by 10,000 simulations using a Monte Carlo simulation method. A significant Psex value suggests that multiple copies of the same MLG arose from asexual reproduction and growth (true clones). In contrast, a non-significant Psex value suggests that the number of occurrences observed for a repeated MLG resulted from sexual reproduction (by chance). In the latter case, the occurrences were treated as different individuals.</w:t>
+      </w:r>
+    </w:p>
+    <w:p>
+      <w:pPr>
+        <w:pStyle w:val="BodyText"/>
+      </w:pPr>
       <w:r>
         <w:lastRenderedPageBreak/>
-        <w:t>with the following conditions: 2 min at 94 °C followed by 28 cycles of denaturation at 94 °C for 30 s, annealing at 57 °C for 30 s, extension at 72 °C for 1 min, and a final extension at 72 °C for 7 min. PCR products were run on 1.5 % agarose gel and visualized with a UV transilluminator after ethidium bromide staining.</w:t>
+        <w:t>The number of MLGs and genotypic diversity, as well as versus the number of loci, were calculated for one member ofeach MLG using Multilocus 1.3 (Agapow and Burt 2001). Given the clonality observed, subsequent analyses were conducted on a global data set including all individuals (ramet level) and on a clone-corrected data set including one member of each MLG (simple clone-corrected dataset).</w:t>
       </w:r>
     </w:p>
     <w:p>
@@ -629,7 +641,97 @@
         <w:pStyle w:val="BodyText"/>
       </w:pPr>
       <w:r>
-        <w:t>The extracted DNA from fruiting bodies was amplified using a set of 14 SSR loci (aest01, aest06, aest07, aest10, aest15, aest18, aest24, aest25, aest26, aest28, aest29, aest31, aest35 and aest36) developed previously by (Virginie Molinier et al. 2013a). Polymerase chain reactions were carried out using the Qiagen Multiplex PCR kit (Qiagen, Germany) following the manufacturer’s instructions. PCRs were performed in a total volume of 7 μl, consisting of 3.5 μlof Qiagen Multiplex Buffer (2×), 1.8 μl of sterile water, 0.7 μlprimer premix (2 μM) and 1 μl template DNA diluted 10 times. Two different primer premixes were used according to the expected allelic sizes to avoid overlapping. Both multiplex mixtures had the same PCR conditions: samples were denatured at 95 °C for 15 min, followed by 28 cycles consisting ofa denaturing step at 94 °C for 30 s, an annealing step at 60 °C for 1 min and an extension step at 72 °C for 1 min. A final extension step at 60 °C for 30 min was added after 28 cycles. For the subsequent genotyping step on ABI-3130 (Applied Biosystems, USA), PCR products were diluted in pure water (1/4) and then mixed with HiDi Formamide. As an internal size standard, GeneScan™ 500 LIZ™ dye Size Standard (ThermoFisher Scientific, USA) was used. Virginie Molinier et al. (2016)</w:t>
+        <w:t>For some spatial analyses (i.e. aggregation index, autocorrelation analyses), we assigned up to four centred location points per MLG for large MLGs (&gt;15 m) in the clone-corrected data set (partial clone-corrected dataset) (Fig. S2). Virginie Molinier et al. (2016)</w:t>
+      </w:r>
+    </w:p>
+    <w:p>
+      <w:pPr>
+        <w:pStyle w:val="BodyText"/>
+      </w:pPr>
+      <w:r>
+        <w:t>Persistence of individuals</w:t>
+      </w:r>
+    </w:p>
+    <w:p>
+      <w:pPr>
+        <w:pStyle w:val="BodyText"/>
+      </w:pPr>
+      <w:r>
+        <w:t>Comparison of genetic diversity (rarefied)</w:t>
+      </w:r>
+    </w:p>
+    <w:p>
+      <w:pPr>
+        <w:pStyle w:val="BodyText"/>
+      </w:pPr>
+      <w:r>
+        <w:t>PCAs</w:t>
+      </w:r>
+    </w:p>
+    <w:p>
+      <w:pPr>
+        <w:pStyle w:val="BodyText"/>
+      </w:pPr>
+      <w:r>
+        <w:t>STRUCTURE</w:t>
+      </w:r>
+    </w:p>
+    <w:p>
+      <w:pPr>
+        <w:pStyle w:val="Heading2"/>
+      </w:pPr>
+      <w:bookmarkStart w:id="9" w:name="expected-results"/>
+      <w:bookmarkEnd w:id="8"/>
+      <w:r>
+        <w:t>Expected results</w:t>
+      </w:r>
+    </w:p>
+    <w:p>
+      <w:pPr>
+        <w:pStyle w:val="FirstParagraph"/>
+      </w:pPr>
+      <w:r>
+        <w:t>Since Tuber spp. are hypogeous, their propagation mainly depends on insects and larger animals as spore vectors (Trappe and Claridge 2005). Hypogeous species are thought to have a shorter distance dispersion potential than epigeous species, which have air-dispersed spores, with related effects on the gene flow and genetic structure. The consequence of a short dispersal distance is greater population differentiation and isolation by distance at smaller spatial scales for hypogeous fungi such as Rhizopogon occidentalis, R. vulgaris and Tuber melanosporum (Murat et al. 2013;Grubisha etal. 2007). A fine-scale population structure analysis carried out in two T. melanosporum plantations using fruiting bodies and mycorrhizas demonstrated a profound isolation by distance in the first 5 m and found that belowground genets had a maximum size ofa fewmeters (Murat et al. 2013). The observed patterns were assumed to be a combination of vegetative mycelial growth of a few genets that persisted for several years and an annual recruitment of new genets via the ascospores. Intriguingly, genotypes were not spatially randomly distributed in T. melanosporum plantations and natural fields but rather occurred in clusters according to their MAT idiomorph (Murat et al. 2013;Rubini etal. 2011a). Such a spatial segregation ofmating types would decrease the probability that compatible cells meet, which could be beneficial under the assumption that sex is costly (Selosse et al. 2013). This segregation ofthe mating-type strains raises the question ofwhere paternal individuals come from and what structures they might consist of (Le Tacon et al., 2015). Virginie Molinier et al. (2016)</w:t>
+      </w:r>
+    </w:p>
+    <w:p>
+      <w:pPr>
+        <w:pStyle w:val="BodyText"/>
+      </w:pPr>
+      <w:r>
+        <w:t xml:space="preserve">Virginie Molinier et al. (2016) determined mating type and simple sequence repeat (SSR) maternal genotypes of mapped fruiting bodies to assess their genetic structure within two naturally colonized forest sites in southern Germany. Forty-one genotypes were identified from 112 fruiting bodies. According to their mating types, the maternal genotypes were aggregated only in one population. Genotypic diversity of individuals that mostly were </w:t>
+      </w:r>
+      <w:r>
+        <w:lastRenderedPageBreak/>
+        <w:t>small and occurred in 1 out of 2 years of sampling was high. Although these results suggested a ruderal colonization strategy, some genets spread several hundred meters. This result indicates that, besides sexual spore dispersal, vegetative growth or spreading by mycelial propagules contributes to dissemination. In one site, fewer individuals with a tendency to expand genets belonging to only one genetic group were observed. In the second site, numerous small individuals were found and were grouped into two clearly differentiated genetic groups that were spatially intermingled. Forest characteristics and disturbances are possible reasons for the observed genetic patterns.</w:t>
+      </w:r>
+    </w:p>
+    <w:p>
+      <w:pPr>
+        <w:pStyle w:val="Heading2"/>
+      </w:pPr>
+      <w:bookmarkStart w:id="10" w:name="risk-assessment"/>
+      <w:bookmarkEnd w:id="9"/>
+      <w:r>
+        <w:t>Risk assessment</w:t>
+      </w:r>
+    </w:p>
+    <w:p>
+      <w:pPr>
+        <w:pStyle w:val="FirstParagraph"/>
+      </w:pPr>
+      <w:r>
+        <w:t>Errors in sampling: risk low. Errors in sample preparation (PCRs): moderate. Errors in attribution of markers in GeneMapper: moderate to high.</w:t>
+      </w:r>
+    </w:p>
+    <w:p>
+      <w:pPr>
+        <w:pStyle w:val="Heading2"/>
+      </w:pPr>
+      <w:bookmarkStart w:id="11" w:name="project-schedule"/>
+      <w:bookmarkEnd w:id="10"/>
+      <w:r>
+        <w:t>Project schedule</w:t>
       </w:r>
     </w:p>
     <w:p>
@@ -641,86 +743,29 @@
         </w:numPr>
       </w:pPr>
       <w:r>
-        <w:t>Genetic analyses</w:t>
-      </w:r>
-    </w:p>
-    <w:p>
-      <w:pPr>
-        <w:pStyle w:val="FirstParagraph"/>
-      </w:pPr>
-      <w:r>
-        <w:t>- Identification of repeated multilocus genotypes</w:t>
-      </w:r>
-    </w:p>
-    <w:p>
-      <w:pPr>
-        <w:pStyle w:val="BodyText"/>
-      </w:pPr>
-      <w:r>
-        <w:t>A multilocus genotype (MLG) was assigned to each fruiting body. To distinguish true clones from samples carrying the same MLG by chance, the probability that copies of a MLG arose from sexual reproduction (Psex) was calculated using MLGSIM (Stenberg et al. 2003). Psex values were generated by 10,000 simulations using a Monte Carlo simulation method. A significant Psex value suggests that multiple copies of the same MLG arose from asexual reproduction and growth (true clones). In contrast, a non-significant Psex value suggests that the number of occurrences observed for a repeated MLG resulted from sexual reproduction (by chance). In the latter case, the occurrences were treated as different individuals.</w:t>
-      </w:r>
-    </w:p>
-    <w:p>
-      <w:pPr>
-        <w:pStyle w:val="BodyText"/>
-      </w:pPr>
-      <w:r>
-        <w:t>The number of MLGs and genotypic diversity, as well as versus the number of loci, were calculated for one member ofeach MLG using Multilocus 1.3 (Agapow and Burt 2001). Given the clonality observed, subsequent analyses were conducted on a global data set including all individuals (ramet level) and on a clone-corrected data set including one member of each MLG (simple clone-corrected dataset).</w:t>
-      </w:r>
-    </w:p>
-    <w:p>
-      <w:pPr>
-        <w:pStyle w:val="BodyText"/>
-      </w:pPr>
-      <w:r>
-        <w:t>For some spatial analyses (i.e. aggregation index, autocorrelation analyses), we assigned up to four centred location points per MLG for large MLGs (&gt;15 m) in the clone-corrected data set (partial clone-corrected dataset) (Fig. S2). Virginie Molinier et al. (2016)</w:t>
+        <w:t>Data collection almost finished</w:t>
+      </w:r>
+    </w:p>
+    <w:p>
+      <w:pPr>
+        <w:pStyle w:val="Compact"/>
+        <w:numPr>
+          <w:ilvl w:val="0"/>
+          <w:numId w:val="6"/>
+        </w:numPr>
+      </w:pPr>
+      <w:r>
+        <w:t>Data analysis: splitting into different parts</w:t>
       </w:r>
     </w:p>
     <w:p>
       <w:pPr>
         <w:pStyle w:val="Heading2"/>
       </w:pPr>
-      <w:bookmarkStart w:id="9" w:name="expected-results"/>
-      <w:bookmarkEnd w:id="8"/>
-      <w:r>
-        <w:lastRenderedPageBreak/>
-        <w:t>Expected results</w:t>
-      </w:r>
-    </w:p>
-    <w:p>
-      <w:pPr>
-        <w:pStyle w:val="FirstParagraph"/>
-      </w:pPr>
-      <w:r>
-        <w:t>Since Tuber spp. are hypogeous, their propagation mainly depends on insects and larger animals as spore vectors (Trappe and Claridge 2005). Hypogeous species are thought to have a shorter distance dispersion potential than epigeous species, which have air-dispersed spores, with related effects on the gene flow and genetic structure. The consequence of a short dispersal distance is greater population differentiation and isolation by distance at smaller spatial scales for hypogeous fungi such as Rhizopogon occidentalis, R. vulgaris and Tuber melanosporum (Murat et al. 2013;Grubisha etal. 2007). A fine-scale population structure analysis carried out in two T. melanosporum plantations using fruiting bodies and mycorrhizas demonstrated a profound isolation by distance in the first 5 m and found that belowground genets had a maximum size ofa fewmeters (Murat et al. 2013). The observed patterns were assumed to be a combination of vegetative mycelial growth of a few genets that persisted for several years and an annual recruitment of new genets via the ascospores. Intriguingly, genotypes were not spatially randomly distributed in T. melanosporum plantations and natural fields but rather occurred in clusters according to their MAT idiomorph (Murat et al. 2013;Rubini etal. 2011a). Such a spatial segregation ofmating types would decrease the probability that compatible cells meet, which could be beneficial under the assumption that sex is costly (Selosse et al. 2013). This segregation ofthe mating-type strains raises the question ofwhere paternal individuals come from and what structures they might consist of (Le Tacon et al., 2015). Virginie Molinier et al. (2016)</w:t>
-      </w:r>
-    </w:p>
-    <w:p>
-      <w:pPr>
-        <w:pStyle w:val="BodyText"/>
-      </w:pPr>
-      <w:r>
-        <w:t>Virginie Molinier et al. (2016) determined mating type and simple sequence repeat (SSR) maternal genotypes of mapped fruiting bodies to assess their genetic structure within two naturally colonized forest sites in southern Germany. Forty-one genotypes were identified from 112 fruiting bodies. According to their mating types, the maternal genotypes were aggregated only in one population. Genotypic diversity of individuals that mostly were small and occurred in 1 out of 2 years of sampling was high. Although these results suggested a ruderal colonization strategy, some genets spread several hundred meters. This result indicates that, besides sexual spore dispersal, vegetative growth or spreading by mycelial propagules contributes to dissemination. In one site, fewer individuals with a tendency to expand genets belonging to only one genetic group were observed. In the second site, numerous small individuals were found and were grouped into two clearly differentiated genetic groups that were spatially intermingled. Forest characteristics and disturbances are possible reasons for the observed genetic patterns.</w:t>
-      </w:r>
-    </w:p>
-    <w:p>
-      <w:pPr>
-        <w:pStyle w:val="Heading2"/>
-      </w:pPr>
-      <w:bookmarkStart w:id="10" w:name="risk-assessment"/>
-      <w:bookmarkEnd w:id="9"/>
-      <w:r>
-        <w:t>Risk assessment</w:t>
-      </w:r>
-    </w:p>
-    <w:p>
-      <w:pPr>
-        <w:pStyle w:val="Heading2"/>
-      </w:pPr>
-      <w:bookmarkStart w:id="11" w:name="project-schedule"/>
-      <w:bookmarkEnd w:id="10"/>
-      <w:r>
-        <w:t>Project schedule</w:t>
+      <w:bookmarkStart w:id="12" w:name="budget-plan"/>
+      <w:bookmarkEnd w:id="11"/>
+      <w:r>
+        <w:t>Budget plan</w:t>
       </w:r>
     </w:p>
     <w:p>
@@ -732,40 +777,6 @@
         </w:numPr>
       </w:pPr>
       <w:r>
-        <w:t>Data collection almost finished</w:t>
-      </w:r>
-    </w:p>
-    <w:p>
-      <w:pPr>
-        <w:pStyle w:val="Compact"/>
-        <w:numPr>
-          <w:ilvl w:val="0"/>
-          <w:numId w:val="7"/>
-        </w:numPr>
-      </w:pPr>
-      <w:r>
-        <w:t>Data analysis: splitting into different parts</w:t>
-      </w:r>
-    </w:p>
-    <w:p>
-      <w:pPr>
-        <w:pStyle w:val="Heading2"/>
-      </w:pPr>
-      <w:bookmarkStart w:id="12" w:name="budget-plan"/>
-      <w:bookmarkEnd w:id="11"/>
-      <w:r>
-        <w:t>Budget plan</w:t>
-      </w:r>
-    </w:p>
-    <w:p>
-      <w:pPr>
-        <w:pStyle w:val="Compact"/>
-        <w:numPr>
-          <w:ilvl w:val="0"/>
-          <w:numId w:val="8"/>
-        </w:numPr>
-      </w:pPr>
-      <w:r>
         <w:t>Costs: personnel, analyses</w:t>
       </w:r>
     </w:p>
@@ -776,7 +787,6 @@
       <w:bookmarkStart w:id="13" w:name="references"/>
       <w:bookmarkEnd w:id="12"/>
       <w:r>
-        <w:lastRenderedPageBreak/>
         <w:t>References</w:t>
       </w:r>
     </w:p>
@@ -941,6 +951,7 @@
       <w:bookmarkStart w:id="20" w:name="ref-büntgen2017"/>
       <w:bookmarkEnd w:id="19"/>
       <w:r>
+        <w:lastRenderedPageBreak/>
         <w:t xml:space="preserve">Büntgen, Ulf, István Bagi, Oszkár Fekete, Virginie Molinier, Martina Peter, Richard Splivallo, Maryam Vahdatzadeh, et al. 2017. “New Insights into the Complex Relationship Between Weight and Maturity of Burgundy Truffles (Tuber Aestivum).” </w:t>
       </w:r>
       <w:r>
@@ -1084,7 +1095,6 @@
       <w:bookmarkStart w:id="25" w:name="ref-gryndler2014"/>
       <w:bookmarkEnd w:id="24"/>
       <w:r>
-        <w:lastRenderedPageBreak/>
         <w:t>Gryndler, Milan, Lucie Černá, Petra Bukovská, Hana Hršelová, and Jan Jansa. 2014. “</w:t>
       </w:r>
       <w:r>
@@ -1280,6 +1290,7 @@
       <w:bookmarkStart w:id="30" w:name="X0acaf028b462f18b0c6f8e086722db211008beb"/>
       <w:bookmarkEnd w:id="29"/>
       <w:r>
+        <w:lastRenderedPageBreak/>
         <w:t xml:space="preserve">Molinier, Virgine, Claude Murat, Martina Peter, Armelle Gollotte, Herminia De la Varga, Barbara Meier, Simon Egli, Beatrice Belfiori, Francesco Paolocci, and Daniel Wipf. 2016b. “SSR-Based Identification of Genetic Groups Within European Populations of </w:t>
       </w:r>
       <w:r>
@@ -1317,6 +1328,9 @@
     <w:p>
       <w:pPr>
         <w:pStyle w:val="Bibliography"/>
+        <w:rPr>
+          <w:lang w:val="de-DE"/>
+        </w:rPr>
       </w:pPr>
       <w:bookmarkStart w:id="31" w:name="ref-molinier2016"/>
       <w:bookmarkEnd w:id="30"/>
@@ -1333,25 +1347,35 @@
       <w:r>
         <w:t xml:space="preserve"> Vittad.” </w:t>
       </w:r>
-      <w:r>
-        <w:rPr>
-          <w:i/>
-          <w:iCs/>
+      <w:proofErr w:type="spellStart"/>
+      <w:r>
+        <w:rPr>
+          <w:i/>
+          <w:iCs/>
+          <w:lang w:val="de-DE"/>
         </w:rPr>
         <w:t>Mycorrhiza</w:t>
       </w:r>
-      <w:r>
+      <w:proofErr w:type="spellEnd"/>
+      <w:r>
+        <w:rPr>
+          <w:lang w:val="de-DE"/>
+        </w:rPr>
         <w:t xml:space="preserve">, 99–110. </w:t>
       </w:r>
       <w:hyperlink r:id="rId20">
         <w:r>
           <w:rPr>
             <w:rStyle w:val="Hyperlink"/>
+            <w:lang w:val="de-DE"/>
           </w:rPr>
           <w:t>https://doi.org/10.1007/s00572-015-0649-0</w:t>
         </w:r>
       </w:hyperlink>
       <w:r>
+        <w:rPr>
+          <w:lang w:val="de-DE"/>
+        </w:rPr>
         <w:t>.</w:t>
       </w:r>
     </w:p>
@@ -1361,8 +1385,50 @@
       </w:pPr>
       <w:bookmarkStart w:id="32" w:name="X9717f173bc3c0e91eca2033ae2f95606e023450"/>
       <w:bookmarkEnd w:id="31"/>
-      <w:r>
-        <w:t xml:space="preserve">Molinier, Virginie, Claude Murat, Andri Baltensweiler, Ulf Büntgen, Francis Martin, Barbara Meier, Barbara Moser, et al. 2016. “Fine-scale genetic structure of natural </w:t>
+      <w:proofErr w:type="spellStart"/>
+      <w:r>
+        <w:rPr>
+          <w:lang w:val="de-DE"/>
+        </w:rPr>
+        <w:t>Molinier</w:t>
+      </w:r>
+      <w:proofErr w:type="spellEnd"/>
+      <w:r>
+        <w:rPr>
+          <w:lang w:val="de-DE"/>
+        </w:rPr>
+        <w:t xml:space="preserve">, Virginie, Claude Murat, Andri </w:t>
+      </w:r>
+      <w:proofErr w:type="spellStart"/>
+      <w:r>
+        <w:rPr>
+          <w:lang w:val="de-DE"/>
+        </w:rPr>
+        <w:t>Baltensweiler</w:t>
+      </w:r>
+      <w:proofErr w:type="spellEnd"/>
+      <w:r>
+        <w:rPr>
+          <w:lang w:val="de-DE"/>
+        </w:rPr>
+        <w:t xml:space="preserve">, Ulf </w:t>
+      </w:r>
+      <w:proofErr w:type="spellStart"/>
+      <w:r>
+        <w:rPr>
+          <w:lang w:val="de-DE"/>
+        </w:rPr>
+        <w:t>Büntgen</w:t>
+      </w:r>
+      <w:proofErr w:type="spellEnd"/>
+      <w:r>
+        <w:rPr>
+          <w:lang w:val="de-DE"/>
+        </w:rPr>
+        <w:t xml:space="preserve">, Francis Martin, Barbara Meier, Barbara Moser, et al. 2016. </w:t>
+      </w:r>
+      <w:r>
+        <w:t xml:space="preserve">“Fine-scale genetic structure of natural </w:t>
       </w:r>
       <w:r>
         <w:rPr>
@@ -1475,7 +1541,6 @@
       <w:bookmarkStart w:id="35" w:name="ref-molinier2013"/>
       <w:bookmarkEnd w:id="34"/>
       <w:r>
-        <w:lastRenderedPageBreak/>
         <w:t xml:space="preserve">———. 2013a. “First Identification of Polymorphic Microsatellite Markers in the Burgundy Truffle, </w:t>
       </w:r>
       <w:r>
@@ -1630,7 +1695,11 @@
       <w:bookmarkStart w:id="39" w:name="ref-pacioni2015"/>
       <w:bookmarkEnd w:id="38"/>
       <w:r>
-        <w:t xml:space="preserve">Pacioni, Giovanni, Cinzia Rapino, Osvaldo Zarivi, Anastasia Falconi, Marco Leonardi, Natalia Battista, Sabrina Colafarina, et al. 2015a. “Truffles Contain Endocannabinoid Metabolic Enzymes and Anandamide.” </w:t>
+        <w:t xml:space="preserve">Pacioni, Giovanni, Cinzia Rapino, Osvaldo Zarivi, Anastasia Falconi, Marco Leonardi, Natalia Battista, Sabrina Colafarina, et al. 2015a. “Truffles Contain Endocannabinoid </w:t>
+      </w:r>
+      <w:r>
+        <w:lastRenderedPageBreak/>
+        <w:t xml:space="preserve">Metabolic Enzymes and Anandamide.” </w:t>
       </w:r>
       <w:r>
         <w:rPr>
@@ -1816,7 +1885,6 @@
       <w:bookmarkStart w:id="45" w:name="ref-stobbe2012"/>
       <w:bookmarkEnd w:id="44"/>
       <w:r>
-        <w:lastRenderedPageBreak/>
         <w:t xml:space="preserve">Stobbe, Ulrich, Ulf Büntgen, Ludger Sproll, Willy Tegel, Simon Egli, and Siegfried Fink. 2012. “Spatial Distribution and Ecological Variation of Re-Discovered German Truffle Habitats.” </w:t>
       </w:r>
       <w:r>
@@ -2033,6 +2101,9 @@
 <w:footnotes xmlns:wpc="http://schemas.microsoft.com/office/word/2010/wordprocessingCanvas" xmlns:cx="http://schemas.microsoft.com/office/drawing/2014/chartex" xmlns:cx1="http://schemas.microsoft.com/office/drawing/2015/9/8/chartex" xmlns:cx2="http://schemas.microsoft.com/office/drawing/2015/10/21/chartex" xmlns:cx3="http://schemas.microsoft.com/office/drawing/2016/5/9/chartex" xmlns:cx4="http://schemas.microsoft.com/office/drawing/2016/5/10/chartex" xmlns:cx5="http://schemas.microsoft.com/office/drawing/2016/5/11/chartex" xmlns:cx6="http://schemas.microsoft.com/office/drawing/2016/5/12/chartex" xmlns:cx7="http://schemas.microsoft.com/office/drawing/2016/5/13/chartex" xmlns:cx8="http://schemas.microsoft.com/office/drawing/2016/5/14/chartex" xmlns:mc="http://schemas.openxmlformats.org/markup-compatibility/2006" xmlns:aink="http://schemas.microsoft.com/office/drawing/2016/ink" xmlns:am3d="http://schemas.microsoft.com/office/drawing/2017/model3d" xmlns:o="urn:schemas-microsoft-com:office:office" xmlns:oel="http://schemas.microsoft.com/office/2019/extlst" xmlns:r="http://schemas.openxmlformats.org/officeDocument/2006/relationships" xmlns:m="http://schemas.openxmlformats.org/officeDocument/2006/math" xmlns:v="urn:schemas-microsoft-com:vml" xmlns:wp14="http://schemas.microsoft.com/office/word/2010/wordprocessingDrawing" xmlns:wp="http://schemas.openxmlformats.org/drawingml/2006/wordprocessingDrawing" xmlns:w10="urn:schemas-microsoft-com:office:word" xmlns:w="http://schemas.openxmlformats.org/wordprocessingml/2006/main" xmlns:w14="http://schemas.microsoft.com/office/word/2010/wordml" xmlns:w15="http://schemas.microsoft.com/office/word/2012/wordml" xmlns:w16cex="http://schemas.microsoft.com/office/word/2018/wordml/cex" xmlns:w16cid="http://schemas.microsoft.com/office/word/2016/wordml/cid" xmlns:w16="http://schemas.microsoft.com/office/word/2018/wordml" xmlns:w16du="http://schemas.microsoft.com/office/word/2023/wordml/word16du" xmlns:w16sdtdh="http://schemas.microsoft.com/office/word/2020/wordml/sdtdatahash" xmlns:w16se="http://schemas.microsoft.com/office/word/2015/wordml/symex" xmlns:wpg="http://schemas.microsoft.com/office/word/2010/wordprocessingGroup" xmlns:wpi="http://schemas.microsoft.com/office/word/2010/wordprocessingInk" xmlns:wne="http://schemas.microsoft.com/office/word/2006/wordml" xmlns:wps="http://schemas.microsoft.com/office/word/2010/wordprocessingShape" mc:Ignorable="w14 w15 w16se w16cid w16 w16cex w16sdtdh w16du wp14">
   <w:footnote w:type="separator" w:id="-1">
     <w:p>
+      <w:pPr>
+        <w:spacing w:after="0"/>
+      </w:pPr>
       <w:r>
         <w:separator/>
       </w:r>
@@ -2040,6 +2111,9 @@
   </w:footnote>
   <w:footnote w:type="continuationSeparator" w:id="0">
     <w:p>
+      <w:pPr>
+        <w:spacing w:after="0"/>
+      </w:pPr>
       <w:r>
         <w:continuationSeparator/>
       </w:r>
@@ -2060,13 +2134,13 @@
   <w:abstractNum w:abstractNumId="0" w15:restartNumberingAfterBreak="0">
     <w:nsid w:val="0000A990"/>
     <w:multiLevelType w:val="multilevel"/>
-    <w:tmpl w:val="052A6DCE"/>
+    <w:tmpl w:val="625CD0AC"/>
     <w:lvl w:ilvl="0">
       <w:numFmt w:val="bullet"/>
       <w:lvlText w:val=" "/>
       <w:lvlJc w:val="left"/>
       <w:pPr>
-        <w:ind w:left="720" w:hanging="480"/>
+        <w:ind w:left="720" w:hanging="360"/>
       </w:pPr>
     </w:lvl>
     <w:lvl w:ilvl="1">
@@ -2074,7 +2148,7 @@
       <w:lvlText w:val=" "/>
       <w:lvlJc w:val="left"/>
       <w:pPr>
-        <w:ind w:left="1440" w:hanging="480"/>
+        <w:ind w:left="1440" w:hanging="360"/>
       </w:pPr>
     </w:lvl>
     <w:lvl w:ilvl="2">
@@ -2082,7 +2156,7 @@
       <w:lvlText w:val=" "/>
       <w:lvlJc w:val="left"/>
       <w:pPr>
-        <w:ind w:left="2160" w:hanging="480"/>
+        <w:ind w:left="2160" w:hanging="360"/>
       </w:pPr>
     </w:lvl>
     <w:lvl w:ilvl="3">
@@ -2090,7 +2164,7 @@
       <w:lvlText w:val=" "/>
       <w:lvlJc w:val="left"/>
       <w:pPr>
-        <w:ind w:left="2880" w:hanging="480"/>
+        <w:ind w:left="2880" w:hanging="360"/>
       </w:pPr>
     </w:lvl>
     <w:lvl w:ilvl="4">
@@ -2098,7 +2172,7 @@
       <w:lvlText w:val=" "/>
       <w:lvlJc w:val="left"/>
       <w:pPr>
-        <w:ind w:left="3600" w:hanging="480"/>
+        <w:ind w:left="3600" w:hanging="360"/>
       </w:pPr>
     </w:lvl>
     <w:lvl w:ilvl="5">
@@ -2106,7 +2180,7 @@
       <w:lvlText w:val=" "/>
       <w:lvlJc w:val="left"/>
       <w:pPr>
-        <w:ind w:left="4320" w:hanging="480"/>
+        <w:ind w:left="4320" w:hanging="360"/>
       </w:pPr>
     </w:lvl>
     <w:lvl w:ilvl="6">
@@ -2114,7 +2188,7 @@
       <w:lvlText w:val=" "/>
       <w:lvlJc w:val="left"/>
       <w:pPr>
-        <w:ind w:left="5040" w:hanging="480"/>
+        <w:ind w:left="5040" w:hanging="360"/>
       </w:pPr>
     </w:lvl>
     <w:lvl w:ilvl="7">
@@ -2122,7 +2196,7 @@
       <w:lvlText w:val=" "/>
       <w:lvlJc w:val="left"/>
       <w:pPr>
-        <w:ind w:left="5760" w:hanging="480"/>
+        <w:ind w:left="5760" w:hanging="360"/>
       </w:pPr>
     </w:lvl>
     <w:lvl w:ilvl="8">
@@ -2130,98 +2204,125 @@
       <w:lvlText w:val=" "/>
       <w:lvlJc w:val="left"/>
       <w:pPr>
-        <w:ind w:left="6480" w:hanging="480"/>
+        <w:ind w:left="6480" w:hanging="360"/>
       </w:pPr>
     </w:lvl>
   </w:abstractNum>
   <w:abstractNum w:abstractNumId="1" w15:restartNumberingAfterBreak="0">
     <w:nsid w:val="0000A991"/>
     <w:multiLevelType w:val="multilevel"/>
-    <w:tmpl w:val="4D2C1458"/>
+    <w:tmpl w:val="CEA056F8"/>
     <w:lvl w:ilvl="0">
       <w:numFmt w:val="bullet"/>
-      <w:lvlText w:val="•"/>
+      <w:lvlText w:val=""/>
       <w:lvlJc w:val="left"/>
       <w:pPr>
-        <w:ind w:left="720" w:hanging="480"/>
-      </w:pPr>
+        <w:ind w:left="720" w:hanging="360"/>
+      </w:pPr>
+      <w:rPr>
+        <w:rFonts w:ascii="Symbol" w:hAnsi="Symbol" w:cs="Symbol" w:hint="default"/>
+      </w:rPr>
     </w:lvl>
     <w:lvl w:ilvl="1">
       <w:numFmt w:val="bullet"/>
-      <w:lvlText w:val="–"/>
+      <w:lvlText w:val="o"/>
       <w:lvlJc w:val="left"/>
       <w:pPr>
-        <w:ind w:left="1440" w:hanging="480"/>
-      </w:pPr>
+        <w:ind w:left="1440" w:hanging="360"/>
+      </w:pPr>
+      <w:rPr>
+        <w:rFonts w:ascii="Courier New" w:hAnsi="Courier New" w:cs="Courier New" w:hint="default"/>
+      </w:rPr>
     </w:lvl>
     <w:lvl w:ilvl="2">
       <w:numFmt w:val="bullet"/>
-      <w:lvlText w:val="•"/>
+      <w:lvlText w:val=""/>
       <w:lvlJc w:val="left"/>
       <w:pPr>
-        <w:ind w:left="2160" w:hanging="480"/>
-      </w:pPr>
+        <w:ind w:left="2160" w:hanging="360"/>
+      </w:pPr>
+      <w:rPr>
+        <w:rFonts w:ascii="Wingdings" w:hAnsi="Wingdings" w:cs="Wingdings" w:hint="default"/>
+      </w:rPr>
     </w:lvl>
     <w:lvl w:ilvl="3">
       <w:numFmt w:val="bullet"/>
-      <w:lvlText w:val="–"/>
+      <w:lvlText w:val=""/>
       <w:lvlJc w:val="left"/>
       <w:pPr>
-        <w:ind w:left="2880" w:hanging="480"/>
-      </w:pPr>
+        <w:ind w:left="2880" w:hanging="360"/>
+      </w:pPr>
+      <w:rPr>
+        <w:rFonts w:ascii="Symbol" w:hAnsi="Symbol" w:cs="Symbol" w:hint="default"/>
+      </w:rPr>
     </w:lvl>
     <w:lvl w:ilvl="4">
       <w:numFmt w:val="bullet"/>
-      <w:lvlText w:val="•"/>
+      <w:lvlText w:val="o"/>
       <w:lvlJc w:val="left"/>
       <w:pPr>
-        <w:ind w:left="3600" w:hanging="480"/>
-      </w:pPr>
+        <w:ind w:left="3600" w:hanging="360"/>
+      </w:pPr>
+      <w:rPr>
+        <w:rFonts w:ascii="Courier New" w:hAnsi="Courier New" w:cs="Courier New" w:hint="default"/>
+      </w:rPr>
     </w:lvl>
     <w:lvl w:ilvl="5">
       <w:numFmt w:val="bullet"/>
-      <w:lvlText w:val="–"/>
+      <w:lvlText w:val=""/>
       <w:lvlJc w:val="left"/>
       <w:pPr>
-        <w:ind w:left="4320" w:hanging="480"/>
-      </w:pPr>
+        <w:ind w:left="4320" w:hanging="360"/>
+      </w:pPr>
+      <w:rPr>
+        <w:rFonts w:ascii="Wingdings" w:hAnsi="Wingdings" w:cs="Wingdings" w:hint="default"/>
+      </w:rPr>
     </w:lvl>
     <w:lvl w:ilvl="6">
       <w:numFmt w:val="bullet"/>
-      <w:lvlText w:val="•"/>
+      <w:lvlText w:val=""/>
       <w:lvlJc w:val="left"/>
       <w:pPr>
-        <w:ind w:left="5040" w:hanging="480"/>
-      </w:pPr>
+        <w:ind w:left="5040" w:hanging="360"/>
+      </w:pPr>
+      <w:rPr>
+        <w:rFonts w:ascii="Symbol" w:hAnsi="Symbol" w:cs="Symbol" w:hint="default"/>
+      </w:rPr>
     </w:lvl>
     <w:lvl w:ilvl="7">
       <w:numFmt w:val="bullet"/>
-      <w:lvlText w:val="–"/>
+      <w:lvlText w:val="o"/>
       <w:lvlJc w:val="left"/>
       <w:pPr>
-        <w:ind w:left="5760" w:hanging="480"/>
-      </w:pPr>
+        <w:ind w:left="5760" w:hanging="360"/>
+      </w:pPr>
+      <w:rPr>
+        <w:rFonts w:ascii="Courier New" w:hAnsi="Courier New" w:cs="Courier New" w:hint="default"/>
+      </w:rPr>
     </w:lvl>
     <w:lvl w:ilvl="8">
       <w:numFmt w:val="bullet"/>
-      <w:lvlText w:val="•"/>
+      <w:lvlText w:val=""/>
       <w:lvlJc w:val="left"/>
       <w:pPr>
-        <w:ind w:left="6480" w:hanging="480"/>
-      </w:pPr>
+        <w:ind w:left="6480" w:hanging="360"/>
+      </w:pPr>
+      <w:rPr>
+        <w:rFonts w:ascii="Wingdings" w:hAnsi="Wingdings" w:cs="Wingdings" w:hint="default"/>
+      </w:rPr>
     </w:lvl>
   </w:abstractNum>
   <w:abstractNum w:abstractNumId="2" w15:restartNumberingAfterBreak="0">
     <w:nsid w:val="00A99331"/>
     <w:multiLevelType w:val="multilevel"/>
-    <w:tmpl w:val="947E1FFC"/>
+    <w:tmpl w:val="4AE0D1B6"/>
     <w:lvl w:ilvl="0">
       <w:start w:val="1"/>
       <w:numFmt w:val="decimal"/>
       <w:lvlText w:val="(%1)"/>
       <w:lvlJc w:val="left"/>
       <w:pPr>
-        <w:ind w:left="720" w:hanging="480"/>
+        <w:ind w:left="720" w:hanging="360"/>
       </w:pPr>
     </w:lvl>
     <w:lvl w:ilvl="1">
@@ -2230,7 +2331,7 @@
       <w:lvlText w:val="(%2)"/>
       <w:lvlJc w:val="left"/>
       <w:pPr>
-        <w:ind w:left="1440" w:hanging="480"/>
+        <w:ind w:left="1440" w:hanging="360"/>
       </w:pPr>
     </w:lvl>
     <w:lvl w:ilvl="2">
@@ -2239,7 +2340,7 @@
       <w:lvlText w:val="(%3)"/>
       <w:lvlJc w:val="left"/>
       <w:pPr>
-        <w:ind w:left="2160" w:hanging="480"/>
+        <w:ind w:left="2160" w:hanging="360"/>
       </w:pPr>
     </w:lvl>
     <w:lvl w:ilvl="3">
@@ -2248,7 +2349,7 @@
       <w:lvlText w:val="(%4)"/>
       <w:lvlJc w:val="left"/>
       <w:pPr>
-        <w:ind w:left="2880" w:hanging="480"/>
+        <w:ind w:left="2880" w:hanging="360"/>
       </w:pPr>
     </w:lvl>
     <w:lvl w:ilvl="4">
@@ -2257,7 +2358,7 @@
       <w:lvlText w:val="(%5)"/>
       <w:lvlJc w:val="left"/>
       <w:pPr>
-        <w:ind w:left="3600" w:hanging="480"/>
+        <w:ind w:left="3600" w:hanging="360"/>
       </w:pPr>
     </w:lvl>
     <w:lvl w:ilvl="5">
@@ -2266,7 +2367,7 @@
       <w:lvlText w:val="(%6)"/>
       <w:lvlJc w:val="left"/>
       <w:pPr>
-        <w:ind w:left="4320" w:hanging="480"/>
+        <w:ind w:left="4320" w:hanging="360"/>
       </w:pPr>
     </w:lvl>
     <w:lvl w:ilvl="6">
@@ -2275,7 +2376,7 @@
       <w:lvlText w:val="(%7)"/>
       <w:lvlJc w:val="left"/>
       <w:pPr>
-        <w:ind w:left="5040" w:hanging="480"/>
+        <w:ind w:left="5040" w:hanging="360"/>
       </w:pPr>
     </w:lvl>
     <w:lvl w:ilvl="7">
@@ -2284,7 +2385,7 @@
       <w:lvlText w:val="(%8)"/>
       <w:lvlJc w:val="left"/>
       <w:pPr>
-        <w:ind w:left="5760" w:hanging="480"/>
+        <w:ind w:left="5760" w:hanging="360"/>
       </w:pPr>
     </w:lvl>
     <w:lvl w:ilvl="8">
@@ -2293,21 +2394,21 @@
       <w:lvlText w:val="(%9)"/>
       <w:lvlJc w:val="left"/>
       <w:pPr>
-        <w:ind w:left="6480" w:hanging="480"/>
+        <w:ind w:left="6480" w:hanging="360"/>
       </w:pPr>
     </w:lvl>
   </w:abstractNum>
   <w:abstractNum w:abstractNumId="3" w15:restartNumberingAfterBreak="0">
     <w:nsid w:val="00A99411"/>
     <w:multiLevelType w:val="multilevel"/>
-    <w:tmpl w:val="7EC497E4"/>
+    <w:tmpl w:val="2DEAE024"/>
     <w:lvl w:ilvl="0">
       <w:start w:val="1"/>
       <w:numFmt w:val="decimal"/>
       <w:lvlText w:val="%1."/>
       <w:lvlJc w:val="left"/>
       <w:pPr>
-        <w:ind w:left="720" w:hanging="480"/>
+        <w:ind w:left="720" w:hanging="360"/>
       </w:pPr>
     </w:lvl>
     <w:lvl w:ilvl="1">
@@ -2316,7 +2417,7 @@
       <w:lvlText w:val="%2."/>
       <w:lvlJc w:val="left"/>
       <w:pPr>
-        <w:ind w:left="1440" w:hanging="480"/>
+        <w:ind w:left="1440" w:hanging="360"/>
       </w:pPr>
     </w:lvl>
     <w:lvl w:ilvl="2">
@@ -2325,7 +2426,7 @@
       <w:lvlText w:val="%3."/>
       <w:lvlJc w:val="left"/>
       <w:pPr>
-        <w:ind w:left="2160" w:hanging="480"/>
+        <w:ind w:left="2160" w:hanging="360"/>
       </w:pPr>
     </w:lvl>
     <w:lvl w:ilvl="3">
@@ -2334,7 +2435,7 @@
       <w:lvlText w:val="%4."/>
       <w:lvlJc w:val="left"/>
       <w:pPr>
-        <w:ind w:left="2880" w:hanging="480"/>
+        <w:ind w:left="2880" w:hanging="360"/>
       </w:pPr>
     </w:lvl>
     <w:lvl w:ilvl="4">
@@ -2343,7 +2444,7 @@
       <w:lvlText w:val="%5."/>
       <w:lvlJc w:val="left"/>
       <w:pPr>
-        <w:ind w:left="3600" w:hanging="480"/>
+        <w:ind w:left="3600" w:hanging="360"/>
       </w:pPr>
     </w:lvl>
     <w:lvl w:ilvl="5">
@@ -2352,7 +2453,7 @@
       <w:lvlText w:val="%6."/>
       <w:lvlJc w:val="left"/>
       <w:pPr>
-        <w:ind w:left="4320" w:hanging="480"/>
+        <w:ind w:left="4320" w:hanging="360"/>
       </w:pPr>
     </w:lvl>
     <w:lvl w:ilvl="6">
@@ -2361,7 +2462,7 @@
       <w:lvlText w:val="%7."/>
       <w:lvlJc w:val="left"/>
       <w:pPr>
-        <w:ind w:left="5040" w:hanging="480"/>
+        <w:ind w:left="5040" w:hanging="360"/>
       </w:pPr>
     </w:lvl>
     <w:lvl w:ilvl="7">
@@ -2370,7 +2471,7 @@
       <w:lvlText w:val="%8."/>
       <w:lvlJc w:val="left"/>
       <w:pPr>
-        <w:ind w:left="5760" w:hanging="480"/>
+        <w:ind w:left="5760" w:hanging="360"/>
       </w:pPr>
     </w:lvl>
     <w:lvl w:ilvl="8">
@@ -2379,17 +2480,14 @@
       <w:lvlText w:val="%9."/>
       <w:lvlJc w:val="left"/>
       <w:pPr>
-        <w:ind w:left="6480" w:hanging="480"/>
+        <w:ind w:left="6480" w:hanging="360"/>
       </w:pPr>
     </w:lvl>
   </w:abstractNum>
-  <w:num w:numId="1" w16cid:durableId="1018046379">
+  <w:num w:numId="1" w16cid:durableId="2031878940">
     <w:abstractNumId w:val="0"/>
   </w:num>
-  <w:num w:numId="2" w16cid:durableId="34502717">
-    <w:abstractNumId w:val="1"/>
-  </w:num>
-  <w:num w:numId="3" w16cid:durableId="791171981">
+  <w:num w:numId="2" w16cid:durableId="490219717">
     <w:abstractNumId w:val="3"/>
     <w:lvlOverride w:ilvl="0">
       <w:startOverride w:val="1"/>
@@ -2419,7 +2517,7 @@
       <w:startOverride w:val="1"/>
     </w:lvlOverride>
   </w:num>
-  <w:num w:numId="4" w16cid:durableId="1376735487">
+  <w:num w:numId="3" w16cid:durableId="853228769">
     <w:abstractNumId w:val="2"/>
     <w:lvlOverride w:ilvl="0">
       <w:startOverride w:val="1"/>
@@ -2449,16 +2547,16 @@
       <w:startOverride w:val="1"/>
     </w:lvlOverride>
   </w:num>
-  <w:num w:numId="5" w16cid:durableId="1569270111">
+  <w:num w:numId="4" w16cid:durableId="813569843">
     <w:abstractNumId w:val="1"/>
   </w:num>
-  <w:num w:numId="6" w16cid:durableId="2045981236">
+  <w:num w:numId="5" w16cid:durableId="902837517">
     <w:abstractNumId w:val="1"/>
   </w:num>
-  <w:num w:numId="7" w16cid:durableId="575365240">
+  <w:num w:numId="6" w16cid:durableId="1391542676">
     <w:abstractNumId w:val="1"/>
   </w:num>
-  <w:num w:numId="8" w16cid:durableId="741219059">
+  <w:num w:numId="7" w16cid:durableId="658730515">
     <w:abstractNumId w:val="1"/>
   </w:num>
 </w:numbering>
@@ -2733,174 +2831,199 @@
     <w:name w:val="heading 1"/>
     <w:basedOn w:val="Normal"/>
     <w:next w:val="BodyText"/>
+    <w:link w:val="Heading1Char"/>
     <w:uiPriority w:val="9"/>
     <w:qFormat/>
+    <w:rsid w:val="00A10FD9"/>
     <w:pPr>
       <w:keepNext/>
       <w:keepLines/>
-      <w:spacing w:before="480" w:after="0"/>
+      <w:spacing w:before="360" w:after="80"/>
       <w:outlineLvl w:val="0"/>
     </w:pPr>
     <w:rPr>
       <w:rFonts w:asciiTheme="majorHAnsi" w:eastAsiaTheme="majorEastAsia" w:hAnsiTheme="majorHAnsi" w:cstheme="majorBidi"/>
-      <w:b/>
-      <w:bCs/>
-      <w:color w:val="4F81BD" w:themeColor="accent1"/>
-      <w:sz w:val="32"/>
-      <w:szCs w:val="32"/>
+      <w:color w:val="0F4761" w:themeColor="accent1" w:themeShade="BF"/>
+      <w:sz w:val="40"/>
+      <w:szCs w:val="40"/>
     </w:rPr>
   </w:style>
   <w:style w:type="paragraph" w:styleId="Heading2">
     <w:name w:val="heading 2"/>
     <w:basedOn w:val="Normal"/>
     <w:next w:val="BodyText"/>
+    <w:link w:val="Heading2Char"/>
     <w:uiPriority w:val="9"/>
+    <w:semiHidden/>
     <w:unhideWhenUsed/>
     <w:qFormat/>
+    <w:rsid w:val="00A10FD9"/>
     <w:pPr>
       <w:keepNext/>
       <w:keepLines/>
-      <w:spacing w:before="200" w:after="0"/>
+      <w:spacing w:before="160" w:after="80"/>
       <w:outlineLvl w:val="1"/>
     </w:pPr>
     <w:rPr>
       <w:rFonts w:asciiTheme="majorHAnsi" w:eastAsiaTheme="majorEastAsia" w:hAnsiTheme="majorHAnsi" w:cstheme="majorBidi"/>
-      <w:b/>
-      <w:bCs/>
-      <w:color w:val="4F81BD" w:themeColor="accent1"/>
-      <w:sz w:val="28"/>
-      <w:szCs w:val="28"/>
+      <w:color w:val="0F4761" w:themeColor="accent1" w:themeShade="BF"/>
+      <w:sz w:val="32"/>
+      <w:szCs w:val="32"/>
     </w:rPr>
   </w:style>
   <w:style w:type="paragraph" w:styleId="Heading3">
     <w:name w:val="heading 3"/>
     <w:basedOn w:val="Normal"/>
     <w:next w:val="BodyText"/>
+    <w:link w:val="Heading3Char"/>
     <w:uiPriority w:val="9"/>
+    <w:semiHidden/>
     <w:unhideWhenUsed/>
     <w:qFormat/>
+    <w:rsid w:val="00A10FD9"/>
     <w:pPr>
       <w:keepNext/>
       <w:keepLines/>
-      <w:spacing w:before="200" w:after="0"/>
+      <w:spacing w:before="160" w:after="80"/>
       <w:outlineLvl w:val="2"/>
     </w:pPr>
     <w:rPr>
-      <w:rFonts w:asciiTheme="majorHAnsi" w:eastAsiaTheme="majorEastAsia" w:hAnsiTheme="majorHAnsi" w:cstheme="majorBidi"/>
-      <w:b/>
-      <w:bCs/>
-      <w:color w:val="4F81BD" w:themeColor="accent1"/>
+      <w:rFonts w:eastAsiaTheme="majorEastAsia" w:cstheme="majorBidi"/>
+      <w:color w:val="0F4761" w:themeColor="accent1" w:themeShade="BF"/>
+      <w:sz w:val="28"/>
+      <w:szCs w:val="28"/>
     </w:rPr>
   </w:style>
   <w:style w:type="paragraph" w:styleId="Heading4">
     <w:name w:val="heading 4"/>
     <w:basedOn w:val="Normal"/>
     <w:next w:val="BodyText"/>
+    <w:link w:val="Heading4Char"/>
     <w:uiPriority w:val="9"/>
+    <w:semiHidden/>
     <w:unhideWhenUsed/>
     <w:qFormat/>
+    <w:rsid w:val="00A10FD9"/>
     <w:pPr>
       <w:keepNext/>
       <w:keepLines/>
-      <w:spacing w:before="200" w:after="0"/>
+      <w:spacing w:before="80" w:after="40"/>
       <w:outlineLvl w:val="3"/>
     </w:pPr>
     <w:rPr>
-      <w:rFonts w:asciiTheme="majorHAnsi" w:eastAsiaTheme="majorEastAsia" w:hAnsiTheme="majorHAnsi" w:cstheme="majorBidi"/>
-      <w:bCs/>
+      <w:rFonts w:eastAsiaTheme="majorEastAsia" w:cstheme="majorBidi"/>
       <w:i/>
-      <w:color w:val="4F81BD" w:themeColor="accent1"/>
+      <w:iCs/>
+      <w:color w:val="0F4761" w:themeColor="accent1" w:themeShade="BF"/>
     </w:rPr>
   </w:style>
   <w:style w:type="paragraph" w:styleId="Heading5">
     <w:name w:val="heading 5"/>
     <w:basedOn w:val="Normal"/>
     <w:next w:val="BodyText"/>
+    <w:link w:val="Heading5Char"/>
     <w:uiPriority w:val="9"/>
+    <w:semiHidden/>
     <w:unhideWhenUsed/>
     <w:qFormat/>
+    <w:rsid w:val="00A10FD9"/>
     <w:pPr>
       <w:keepNext/>
       <w:keepLines/>
-      <w:spacing w:before="200" w:after="0"/>
+      <w:spacing w:before="80" w:after="40"/>
       <w:outlineLvl w:val="4"/>
     </w:pPr>
     <w:rPr>
-      <w:rFonts w:asciiTheme="majorHAnsi" w:eastAsiaTheme="majorEastAsia" w:hAnsiTheme="majorHAnsi" w:cstheme="majorBidi"/>
-      <w:iCs/>
-      <w:color w:val="4F81BD" w:themeColor="accent1"/>
+      <w:rFonts w:eastAsiaTheme="majorEastAsia" w:cstheme="majorBidi"/>
+      <w:color w:val="0F4761" w:themeColor="accent1" w:themeShade="BF"/>
     </w:rPr>
   </w:style>
   <w:style w:type="paragraph" w:styleId="Heading6">
     <w:name w:val="heading 6"/>
     <w:basedOn w:val="Normal"/>
     <w:next w:val="BodyText"/>
+    <w:link w:val="Heading6Char"/>
     <w:uiPriority w:val="9"/>
+    <w:semiHidden/>
     <w:unhideWhenUsed/>
     <w:qFormat/>
+    <w:rsid w:val="00A10FD9"/>
     <w:pPr>
       <w:keepNext/>
       <w:keepLines/>
-      <w:spacing w:before="200" w:after="0"/>
+      <w:spacing w:before="40" w:after="0"/>
       <w:outlineLvl w:val="5"/>
     </w:pPr>
     <w:rPr>
-      <w:rFonts w:asciiTheme="majorHAnsi" w:eastAsiaTheme="majorEastAsia" w:hAnsiTheme="majorHAnsi" w:cstheme="majorBidi"/>
-      <w:color w:val="4F81BD" w:themeColor="accent1"/>
+      <w:rFonts w:eastAsiaTheme="majorEastAsia" w:cstheme="majorBidi"/>
+      <w:i/>
+      <w:iCs/>
+      <w:color w:val="595959" w:themeColor="text1" w:themeTint="A6"/>
     </w:rPr>
   </w:style>
   <w:style w:type="paragraph" w:styleId="Heading7">
     <w:name w:val="heading 7"/>
     <w:basedOn w:val="Normal"/>
     <w:next w:val="BodyText"/>
+    <w:link w:val="Heading7Char"/>
     <w:uiPriority w:val="9"/>
+    <w:semiHidden/>
     <w:unhideWhenUsed/>
     <w:qFormat/>
+    <w:rsid w:val="00A10FD9"/>
     <w:pPr>
       <w:keepNext/>
       <w:keepLines/>
-      <w:spacing w:before="200" w:after="0"/>
+      <w:spacing w:before="40" w:after="0"/>
       <w:outlineLvl w:val="6"/>
     </w:pPr>
     <w:rPr>
-      <w:rFonts w:asciiTheme="majorHAnsi" w:eastAsiaTheme="majorEastAsia" w:hAnsiTheme="majorHAnsi" w:cstheme="majorBidi"/>
-      <w:color w:val="4F81BD" w:themeColor="accent1"/>
+      <w:rFonts w:eastAsiaTheme="majorEastAsia" w:cstheme="majorBidi"/>
+      <w:color w:val="595959" w:themeColor="text1" w:themeTint="A6"/>
     </w:rPr>
   </w:style>
   <w:style w:type="paragraph" w:styleId="Heading8">
     <w:name w:val="heading 8"/>
     <w:basedOn w:val="Normal"/>
     <w:next w:val="BodyText"/>
+    <w:link w:val="Heading8Char"/>
     <w:uiPriority w:val="9"/>
+    <w:semiHidden/>
     <w:unhideWhenUsed/>
     <w:qFormat/>
+    <w:rsid w:val="00A10FD9"/>
     <w:pPr>
       <w:keepNext/>
       <w:keepLines/>
-      <w:spacing w:before="200" w:after="0"/>
+      <w:spacing w:after="0"/>
       <w:outlineLvl w:val="7"/>
     </w:pPr>
     <w:rPr>
-      <w:rFonts w:asciiTheme="majorHAnsi" w:eastAsiaTheme="majorEastAsia" w:hAnsiTheme="majorHAnsi" w:cstheme="majorBidi"/>
-      <w:color w:val="4F81BD" w:themeColor="accent1"/>
+      <w:rFonts w:eastAsiaTheme="majorEastAsia" w:cstheme="majorBidi"/>
+      <w:i/>
+      <w:iCs/>
+      <w:color w:val="272727" w:themeColor="text1" w:themeTint="D8"/>
     </w:rPr>
   </w:style>
   <w:style w:type="paragraph" w:styleId="Heading9">
     <w:name w:val="heading 9"/>
     <w:basedOn w:val="Normal"/>
     <w:next w:val="BodyText"/>
+    <w:link w:val="Heading9Char"/>
     <w:uiPriority w:val="9"/>
+    <w:semiHidden/>
     <w:unhideWhenUsed/>
     <w:qFormat/>
+    <w:rsid w:val="00A10FD9"/>
     <w:pPr>
       <w:keepNext/>
       <w:keepLines/>
-      <w:spacing w:before="200" w:after="0"/>
+      <w:spacing w:after="0"/>
       <w:outlineLvl w:val="8"/>
     </w:pPr>
     <w:rPr>
-      <w:rFonts w:asciiTheme="majorHAnsi" w:eastAsiaTheme="majorEastAsia" w:hAnsiTheme="majorHAnsi" w:cstheme="majorBidi"/>
-      <w:color w:val="4F81BD" w:themeColor="accent1"/>
+      <w:rFonts w:eastAsiaTheme="majorEastAsia" w:cstheme="majorBidi"/>
+      <w:color w:val="272727" w:themeColor="text1" w:themeTint="D8"/>
     </w:rPr>
   </w:style>
   <w:style w:type="character" w:default="1" w:styleId="DefaultParagraphFont">
@@ -2956,33 +3079,70 @@
     <w:name w:val="Title"/>
     <w:basedOn w:val="Normal"/>
     <w:next w:val="BodyText"/>
+    <w:link w:val="TitleChar"/>
+    <w:uiPriority w:val="10"/>
     <w:qFormat/>
+    <w:rsid w:val="00A10FD9"/>
     <w:pPr>
-      <w:keepNext/>
-      <w:keepLines/>
-      <w:spacing w:before="480" w:after="240"/>
+      <w:spacing w:after="80"/>
+      <w:contextualSpacing/>
       <w:jc w:val="center"/>
     </w:pPr>
     <w:rPr>
       <w:rFonts w:asciiTheme="majorHAnsi" w:eastAsiaTheme="majorEastAsia" w:hAnsiTheme="majorHAnsi" w:cstheme="majorBidi"/>
-      <w:b/>
-      <w:bCs/>
-      <w:color w:val="345A8A" w:themeColor="accent1" w:themeShade="B5"/>
-      <w:sz w:val="36"/>
-      <w:szCs w:val="36"/>
+      <w:spacing w:val="-10"/>
+      <w:kern w:val="28"/>
+      <w:sz w:val="56"/>
+      <w:szCs w:val="56"/>
+    </w:rPr>
+  </w:style>
+  <w:style w:type="character" w:customStyle="1" w:styleId="TitleChar">
+    <w:name w:val="Title Char"/>
+    <w:basedOn w:val="DefaultParagraphFont"/>
+    <w:link w:val="Title"/>
+    <w:uiPriority w:val="10"/>
+    <w:rsid w:val="00A10FD9"/>
+    <w:rPr>
+      <w:rFonts w:asciiTheme="majorHAnsi" w:eastAsiaTheme="majorEastAsia" w:hAnsiTheme="majorHAnsi" w:cstheme="majorBidi"/>
+      <w:spacing w:val="-10"/>
+      <w:kern w:val="28"/>
+      <w:sz w:val="56"/>
+      <w:szCs w:val="56"/>
     </w:rPr>
   </w:style>
   <w:style w:type="paragraph" w:styleId="Subtitle">
     <w:name w:val="Subtitle"/>
-    <w:basedOn w:val="Title"/>
+    <w:basedOn w:val="Normal"/>
     <w:next w:val="BodyText"/>
+    <w:link w:val="SubtitleChar"/>
+    <w:uiPriority w:val="11"/>
     <w:qFormat/>
+    <w:rsid w:val="00A10FD9"/>
     <w:pPr>
-      <w:spacing w:before="240"/>
+      <w:numPr>
+        <w:ilvl w:val="1"/>
+      </w:numPr>
     </w:pPr>
     <w:rPr>
-      <w:sz w:val="30"/>
-      <w:szCs w:val="30"/>
+      <w:rFonts w:eastAsiaTheme="majorEastAsia" w:cstheme="majorBidi"/>
+      <w:color w:val="595959" w:themeColor="text1" w:themeTint="A6"/>
+      <w:spacing w:val="15"/>
+      <w:sz w:val="28"/>
+      <w:szCs w:val="28"/>
+    </w:rPr>
+  </w:style>
+  <w:style w:type="character" w:customStyle="1" w:styleId="SubtitleChar">
+    <w:name w:val="Subtitle Char"/>
+    <w:basedOn w:val="DefaultParagraphFont"/>
+    <w:link w:val="Subtitle"/>
+    <w:uiPriority w:val="11"/>
+    <w:rsid w:val="00A10FD9"/>
+    <w:rPr>
+      <w:rFonts w:eastAsiaTheme="majorEastAsia" w:cstheme="majorBidi"/>
+      <w:color w:val="595959" w:themeColor="text1" w:themeTint="A6"/>
+      <w:spacing w:val="15"/>
+      <w:sz w:val="28"/>
+      <w:szCs w:val="28"/>
     </w:rPr>
   </w:style>
   <w:style w:type="paragraph" w:customStyle="1" w:styleId="Author">
@@ -3043,6 +3203,125 @@
     <w:basedOn w:val="Normal"/>
     <w:qFormat/>
   </w:style>
+  <w:style w:type="character" w:customStyle="1" w:styleId="Heading1Char">
+    <w:name w:val="Heading 1 Char"/>
+    <w:basedOn w:val="DefaultParagraphFont"/>
+    <w:link w:val="Heading1"/>
+    <w:uiPriority w:val="9"/>
+    <w:rsid w:val="00A10FD9"/>
+    <w:rPr>
+      <w:rFonts w:asciiTheme="majorHAnsi" w:eastAsiaTheme="majorEastAsia" w:hAnsiTheme="majorHAnsi" w:cstheme="majorBidi"/>
+      <w:color w:val="0F4761" w:themeColor="accent1" w:themeShade="BF"/>
+      <w:sz w:val="40"/>
+      <w:szCs w:val="40"/>
+    </w:rPr>
+  </w:style>
+  <w:style w:type="character" w:customStyle="1" w:styleId="Heading2Char">
+    <w:name w:val="Heading 2 Char"/>
+    <w:basedOn w:val="DefaultParagraphFont"/>
+    <w:link w:val="Heading2"/>
+    <w:uiPriority w:val="9"/>
+    <w:semiHidden/>
+    <w:rsid w:val="00A10FD9"/>
+    <w:rPr>
+      <w:rFonts w:asciiTheme="majorHAnsi" w:eastAsiaTheme="majorEastAsia" w:hAnsiTheme="majorHAnsi" w:cstheme="majorBidi"/>
+      <w:color w:val="0F4761" w:themeColor="accent1" w:themeShade="BF"/>
+      <w:sz w:val="32"/>
+      <w:szCs w:val="32"/>
+    </w:rPr>
+  </w:style>
+  <w:style w:type="character" w:customStyle="1" w:styleId="Heading3Char">
+    <w:name w:val="Heading 3 Char"/>
+    <w:basedOn w:val="DefaultParagraphFont"/>
+    <w:link w:val="Heading3"/>
+    <w:uiPriority w:val="9"/>
+    <w:semiHidden/>
+    <w:rsid w:val="00A10FD9"/>
+    <w:rPr>
+      <w:rFonts w:eastAsiaTheme="majorEastAsia" w:cstheme="majorBidi"/>
+      <w:color w:val="0F4761" w:themeColor="accent1" w:themeShade="BF"/>
+      <w:sz w:val="28"/>
+      <w:szCs w:val="28"/>
+    </w:rPr>
+  </w:style>
+  <w:style w:type="character" w:customStyle="1" w:styleId="Heading4Char">
+    <w:name w:val="Heading 4 Char"/>
+    <w:basedOn w:val="DefaultParagraphFont"/>
+    <w:link w:val="Heading4"/>
+    <w:uiPriority w:val="9"/>
+    <w:semiHidden/>
+    <w:rsid w:val="00A10FD9"/>
+    <w:rPr>
+      <w:rFonts w:eastAsiaTheme="majorEastAsia" w:cstheme="majorBidi"/>
+      <w:i/>
+      <w:iCs/>
+      <w:color w:val="0F4761" w:themeColor="accent1" w:themeShade="BF"/>
+    </w:rPr>
+  </w:style>
+  <w:style w:type="character" w:customStyle="1" w:styleId="Heading5Char">
+    <w:name w:val="Heading 5 Char"/>
+    <w:basedOn w:val="DefaultParagraphFont"/>
+    <w:link w:val="Heading5"/>
+    <w:uiPriority w:val="9"/>
+    <w:semiHidden/>
+    <w:rsid w:val="00A10FD9"/>
+    <w:rPr>
+      <w:rFonts w:eastAsiaTheme="majorEastAsia" w:cstheme="majorBidi"/>
+      <w:color w:val="0F4761" w:themeColor="accent1" w:themeShade="BF"/>
+    </w:rPr>
+  </w:style>
+  <w:style w:type="character" w:customStyle="1" w:styleId="Heading6Char">
+    <w:name w:val="Heading 6 Char"/>
+    <w:basedOn w:val="DefaultParagraphFont"/>
+    <w:link w:val="Heading6"/>
+    <w:uiPriority w:val="9"/>
+    <w:semiHidden/>
+    <w:rsid w:val="00A10FD9"/>
+    <w:rPr>
+      <w:rFonts w:eastAsiaTheme="majorEastAsia" w:cstheme="majorBidi"/>
+      <w:i/>
+      <w:iCs/>
+      <w:color w:val="595959" w:themeColor="text1" w:themeTint="A6"/>
+    </w:rPr>
+  </w:style>
+  <w:style w:type="character" w:customStyle="1" w:styleId="Heading7Char">
+    <w:name w:val="Heading 7 Char"/>
+    <w:basedOn w:val="DefaultParagraphFont"/>
+    <w:link w:val="Heading7"/>
+    <w:uiPriority w:val="9"/>
+    <w:semiHidden/>
+    <w:rsid w:val="00A10FD9"/>
+    <w:rPr>
+      <w:rFonts w:eastAsiaTheme="majorEastAsia" w:cstheme="majorBidi"/>
+      <w:color w:val="595959" w:themeColor="text1" w:themeTint="A6"/>
+    </w:rPr>
+  </w:style>
+  <w:style w:type="character" w:customStyle="1" w:styleId="Heading8Char">
+    <w:name w:val="Heading 8 Char"/>
+    <w:basedOn w:val="DefaultParagraphFont"/>
+    <w:link w:val="Heading8"/>
+    <w:uiPriority w:val="9"/>
+    <w:semiHidden/>
+    <w:rsid w:val="00A10FD9"/>
+    <w:rPr>
+      <w:rFonts w:eastAsiaTheme="majorEastAsia" w:cstheme="majorBidi"/>
+      <w:i/>
+      <w:iCs/>
+      <w:color w:val="272727" w:themeColor="text1" w:themeTint="D8"/>
+    </w:rPr>
+  </w:style>
+  <w:style w:type="character" w:customStyle="1" w:styleId="Heading9Char">
+    <w:name w:val="Heading 9 Char"/>
+    <w:basedOn w:val="DefaultParagraphFont"/>
+    <w:link w:val="Heading9"/>
+    <w:uiPriority w:val="9"/>
+    <w:semiHidden/>
+    <w:rsid w:val="00A10FD9"/>
+    <w:rPr>
+      <w:rFonts w:eastAsiaTheme="majorEastAsia" w:cstheme="majorBidi"/>
+      <w:color w:val="272727" w:themeColor="text1" w:themeTint="D8"/>
+    </w:rPr>
+  </w:style>
   <w:style w:type="paragraph" w:styleId="BlockText">
     <w:name w:val="Block Text"/>
     <w:basedOn w:val="BodyText"/>
@@ -3064,6 +3343,8 @@
   </w:style>
   <w:style w:type="paragraph" w:customStyle="1" w:styleId="FootnoteBlockText">
     <w:name w:val="Footnote Block Text"/>
+    <w:basedOn w:val="FootnoteText"/>
+    <w:next w:val="FootnoteText"/>
     <w:uiPriority w:val="9"/>
     <w:unhideWhenUsed/>
     <w:qFormat/>
@@ -3180,7 +3461,7 @@
     <w:name w:val="Hyperlink"/>
     <w:basedOn w:val="CaptionChar"/>
     <w:rPr>
-      <w:color w:val="4F81BD" w:themeColor="accent1"/>
+      <w:color w:val="156082" w:themeColor="accent1"/>
     </w:rPr>
   </w:style>
   <w:style w:type="paragraph" w:styleId="TOCHeading">
@@ -3194,11 +3475,6 @@
       <w:spacing w:before="240" w:line="259" w:lineRule="auto"/>
       <w:outlineLvl w:val="9"/>
     </w:pPr>
-    <w:rPr>
-      <w:b w:val="0"/>
-      <w:bCs w:val="0"/>
-      <w:color w:val="365F91" w:themeColor="accent1" w:themeShade="BF"/>
-    </w:rPr>
   </w:style>
   <w:style w:type="paragraph" w:customStyle="1" w:styleId="SourceCode">
     <w:name w:val="Source Code"/>
@@ -3536,7 +3812,7 @@
     <w:name w:val="header"/>
     <w:basedOn w:val="Normal"/>
     <w:link w:val="HeaderChar"/>
-    <w:rsid w:val="00407A52"/>
+    <w:rsid w:val="001B28F8"/>
     <w:pPr>
       <w:tabs>
         <w:tab w:val="center" w:pos="4513"/>
@@ -3549,13 +3825,13 @@
     <w:name w:val="Header Char"/>
     <w:basedOn w:val="DefaultParagraphFont"/>
     <w:link w:val="Header"/>
-    <w:rsid w:val="00407A52"/>
+    <w:rsid w:val="001B28F8"/>
   </w:style>
   <w:style w:type="paragraph" w:styleId="Footer">
     <w:name w:val="footer"/>
     <w:basedOn w:val="Normal"/>
     <w:link w:val="FooterChar"/>
-    <w:rsid w:val="00407A52"/>
+    <w:rsid w:val="001B28F8"/>
     <w:pPr>
       <w:tabs>
         <w:tab w:val="center" w:pos="4513"/>
@@ -3568,7 +3844,7 @@
     <w:name w:val="Footer Char"/>
     <w:basedOn w:val="DefaultParagraphFont"/>
     <w:link w:val="Footer"/>
-    <w:rsid w:val="00407A52"/>
+    <w:rsid w:val="001B28F8"/>
   </w:style>
 </w:styles>
 </file>
@@ -3584,44 +3860,44 @@
         <a:sysClr val="window" lastClr="FFFFFF"/>
       </a:lt1>
       <a:dk2>
-        <a:srgbClr val="1F497D"/>
+        <a:srgbClr val="0E2841"/>
       </a:dk2>
       <a:lt2>
-        <a:srgbClr val="EEECE1"/>
+        <a:srgbClr val="E8E8E8"/>
       </a:lt2>
       <a:accent1>
-        <a:srgbClr val="4F81BD"/>
+        <a:srgbClr val="156082"/>
       </a:accent1>
       <a:accent2>
-        <a:srgbClr val="C0504D"/>
+        <a:srgbClr val="E97132"/>
       </a:accent2>
       <a:accent3>
-        <a:srgbClr val="9BBB59"/>
+        <a:srgbClr val="196B24"/>
       </a:accent3>
       <a:accent4>
-        <a:srgbClr val="8064A2"/>
+        <a:srgbClr val="0F9ED5"/>
       </a:accent4>
       <a:accent5>
-        <a:srgbClr val="4BACC6"/>
+        <a:srgbClr val="A02B93"/>
       </a:accent5>
       <a:accent6>
-        <a:srgbClr val="F79646"/>
+        <a:srgbClr val="4EA72E"/>
       </a:accent6>
       <a:hlink>
-        <a:srgbClr val="0000FF"/>
+        <a:srgbClr val="467886"/>
       </a:hlink>
       <a:folHlink>
-        <a:srgbClr val="800080"/>
+        <a:srgbClr val="96607D"/>
       </a:folHlink>
     </a:clrScheme>
     <a:fontScheme name="Office">
       <a:majorFont>
-        <a:latin typeface="Calibri"/>
+        <a:latin typeface="Aptos Display" panose="02110004020202020204"/>
         <a:ea typeface=""/>
         <a:cs typeface=""/>
-        <a:font script="Jpan" typeface="ＭＳ ゴシック"/>
+        <a:font script="Jpan" typeface="游ゴシック Light"/>
         <a:font script="Hang" typeface="맑은 고딕"/>
-        <a:font script="Hans" typeface="宋体"/>
+        <a:font script="Hans" typeface="等线 Light"/>
         <a:font script="Hant" typeface="新細明體"/>
         <a:font script="Arab" typeface="Times New Roman"/>
         <a:font script="Hebr" typeface="Times New Roman"/>
@@ -3648,14 +3924,32 @@
         <a:font script="Mong" typeface="Mongolian Baiti"/>
         <a:font script="Viet" typeface="Times New Roman"/>
         <a:font script="Uigh" typeface="Microsoft Uighur"/>
+        <a:font script="Geor" typeface="Sylfaen"/>
+        <a:font script="Armn" typeface="Arial"/>
+        <a:font script="Bugi" typeface="Leelawadee UI"/>
+        <a:font script="Bopo" typeface="Microsoft JhengHei"/>
+        <a:font script="Java" typeface="Javanese Text"/>
+        <a:font script="Lisu" typeface="Segoe UI"/>
+        <a:font script="Mymr" typeface="Myanmar Text"/>
+        <a:font script="Nkoo" typeface="Ebrima"/>
+        <a:font script="Olck" typeface="Nirmala UI"/>
+        <a:font script="Osma" typeface="Ebrima"/>
+        <a:font script="Phag" typeface="Phagspa"/>
+        <a:font script="Syrn" typeface="Estrangelo Edessa"/>
+        <a:font script="Syrj" typeface="Estrangelo Edessa"/>
+        <a:font script="Syre" typeface="Estrangelo Edessa"/>
+        <a:font script="Sora" typeface="Nirmala UI"/>
+        <a:font script="Tale" typeface="Microsoft Tai Le"/>
+        <a:font script="Talu" typeface="Microsoft New Tai Lue"/>
+        <a:font script="Tfng" typeface="Ebrima"/>
       </a:majorFont>
       <a:minorFont>
-        <a:latin typeface="Cambria"/>
+        <a:latin typeface="Aptos" panose="02110004020202020204"/>
         <a:ea typeface=""/>
         <a:cs typeface=""/>
-        <a:font script="Jpan" typeface="ＭＳ 明朝"/>
+        <a:font script="Jpan" typeface="游明朝"/>
         <a:font script="Hang" typeface="맑은 고딕"/>
-        <a:font script="Hans" typeface="宋体"/>
+        <a:font script="Hans" typeface="等线"/>
         <a:font script="Hant" typeface="新細明體"/>
         <a:font script="Arab" typeface="Arial"/>
         <a:font script="Hebr" typeface="Arial"/>
@@ -3682,6 +3976,24 @@
         <a:font script="Mong" typeface="Mongolian Baiti"/>
         <a:font script="Viet" typeface="Arial"/>
         <a:font script="Uigh" typeface="Microsoft Uighur"/>
+        <a:font script="Geor" typeface="Sylfaen"/>
+        <a:font script="Armn" typeface="Arial"/>
+        <a:font script="Bugi" typeface="Leelawadee UI"/>
+        <a:font script="Bopo" typeface="Microsoft JhengHei"/>
+        <a:font script="Java" typeface="Javanese Text"/>
+        <a:font script="Lisu" typeface="Segoe UI"/>
+        <a:font script="Mymr" typeface="Myanmar Text"/>
+        <a:font script="Nkoo" typeface="Ebrima"/>
+        <a:font script="Olck" typeface="Nirmala UI"/>
+        <a:font script="Osma" typeface="Ebrima"/>
+        <a:font script="Phag" typeface="Phagspa"/>
+        <a:font script="Syrn" typeface="Estrangelo Edessa"/>
+        <a:font script="Syrj" typeface="Estrangelo Edessa"/>
+        <a:font script="Syre" typeface="Estrangelo Edessa"/>
+        <a:font script="Sora" typeface="Nirmala UI"/>
+        <a:font script="Tale" typeface="Microsoft Tai Le"/>
+        <a:font script="Talu" typeface="Microsoft New Tai Lue"/>
+        <a:font script="Tfng" typeface="Ebrima"/>
       </a:minorFont>
     </a:fontScheme>
     <a:fmtScheme name="Office">
@@ -3693,200 +4005,141 @@
           <a:gsLst>
             <a:gs pos="0">
               <a:schemeClr val="phClr">
-                <a:tint val="50000"/>
-                <a:satMod val="300000"/>
+                <a:lumMod val="110000"/>
+                <a:satMod val="105000"/>
+                <a:tint val="67000"/>
               </a:schemeClr>
             </a:gs>
-            <a:gs pos="35000">
+            <a:gs pos="50000">
               <a:schemeClr val="phClr">
-                <a:tint val="37000"/>
-                <a:satMod val="300000"/>
+                <a:lumMod val="105000"/>
+                <a:satMod val="103000"/>
+                <a:tint val="73000"/>
               </a:schemeClr>
             </a:gs>
             <a:gs pos="100000">
               <a:schemeClr val="phClr">
-                <a:tint val="15000"/>
-                <a:satMod val="350000"/>
+                <a:lumMod val="105000"/>
+                <a:satMod val="109000"/>
+                <a:tint val="81000"/>
               </a:schemeClr>
             </a:gs>
           </a:gsLst>
-          <a:lin ang="16200000" scaled="1"/>
+          <a:lin ang="5400000" scaled="0"/>
         </a:gradFill>
         <a:gradFill rotWithShape="1">
           <a:gsLst>
             <a:gs pos="0">
               <a:schemeClr val="phClr">
-                <a:tint val="100000"/>
+                <a:satMod val="103000"/>
+                <a:lumMod val="102000"/>
+                <a:tint val="94000"/>
+              </a:schemeClr>
+            </a:gs>
+            <a:gs pos="50000">
+              <a:schemeClr val="phClr">
+                <a:satMod val="110000"/>
+                <a:lumMod val="100000"/>
                 <a:shade val="100000"/>
-                <a:satMod val="130000"/>
               </a:schemeClr>
             </a:gs>
             <a:gs pos="100000">
               <a:schemeClr val="phClr">
-                <a:tint val="50000"/>
-                <a:shade val="100000"/>
-                <a:satMod val="350000"/>
+                <a:lumMod val="99000"/>
+                <a:satMod val="120000"/>
+                <a:shade val="78000"/>
               </a:schemeClr>
             </a:gs>
           </a:gsLst>
-          <a:lin ang="16200000" scaled="0"/>
+          <a:lin ang="5400000" scaled="0"/>
         </a:gradFill>
       </a:fillStyleLst>
       <a:lnStyleLst>
-        <a:ln w="9525" cap="flat" cmpd="sng" algn="ctr">
-          <a:solidFill>
-            <a:schemeClr val="phClr">
-              <a:shade val="95000"/>
-              <a:satMod val="105000"/>
-            </a:schemeClr>
-          </a:solidFill>
-          <a:prstDash val="solid"/>
-        </a:ln>
-        <a:ln w="25400" cap="flat" cmpd="sng" algn="ctr">
+        <a:ln w="6350" cap="flat" cmpd="sng" algn="ctr">
           <a:solidFill>
             <a:schemeClr val="phClr"/>
           </a:solidFill>
           <a:prstDash val="solid"/>
+          <a:miter lim="800000"/>
         </a:ln>
-        <a:ln w="38100" cap="flat" cmpd="sng" algn="ctr">
+        <a:ln w="12700" cap="flat" cmpd="sng" algn="ctr">
           <a:solidFill>
             <a:schemeClr val="phClr"/>
           </a:solidFill>
           <a:prstDash val="solid"/>
+          <a:miter lim="800000"/>
+        </a:ln>
+        <a:ln w="19050" cap="flat" cmpd="sng" algn="ctr">
+          <a:solidFill>
+            <a:schemeClr val="phClr"/>
+          </a:solidFill>
+          <a:prstDash val="solid"/>
+          <a:miter lim="800000"/>
         </a:ln>
       </a:lnStyleLst>
       <a:effectStyleLst>
         <a:effectStyle>
+          <a:effectLst/>
+        </a:effectStyle>
+        <a:effectStyle>
+          <a:effectLst/>
+        </a:effectStyle>
+        <a:effectStyle>
           <a:effectLst>
-            <a:outerShdw blurRad="40000" dist="20000" dir="5400000" rotWithShape="0">
+            <a:outerShdw blurRad="57150" dist="19050" dir="5400000" algn="ctr" rotWithShape="0">
               <a:srgbClr val="000000">
-                <a:alpha val="38000"/>
+                <a:alpha val="63000"/>
               </a:srgbClr>
             </a:outerShdw>
           </a:effectLst>
-        </a:effectStyle>
-        <a:effectStyle>
-          <a:effectLst>
-            <a:outerShdw blurRad="40000" dist="23000" dir="5400000" rotWithShape="0">
-              <a:srgbClr val="000000">
-                <a:alpha val="35000"/>
-              </a:srgbClr>
-            </a:outerShdw>
-          </a:effectLst>
-        </a:effectStyle>
-        <a:effectStyle>
-          <a:effectLst>
-            <a:outerShdw blurRad="40000" dist="23000" dir="5400000" rotWithShape="0">
-              <a:srgbClr val="000000">
-                <a:alpha val="35000"/>
-              </a:srgbClr>
-            </a:outerShdw>
-          </a:effectLst>
-          <a:scene3d>
-            <a:camera prst="orthographicFront">
-              <a:rot lat="0" lon="0" rev="0"/>
-            </a:camera>
-            <a:lightRig rig="threePt" dir="t">
-              <a:rot lat="0" lon="0" rev="1200000"/>
-            </a:lightRig>
-          </a:scene3d>
-          <a:sp3d>
-            <a:bevelT w="63500" h="25400"/>
-          </a:sp3d>
         </a:effectStyle>
       </a:effectStyleLst>
       <a:bgFillStyleLst>
         <a:solidFill>
           <a:schemeClr val="phClr"/>
         </a:solidFill>
+        <a:solidFill>
+          <a:schemeClr val="phClr">
+            <a:tint val="95000"/>
+            <a:satMod val="170000"/>
+          </a:schemeClr>
+        </a:solidFill>
         <a:gradFill rotWithShape="1">
           <a:gsLst>
             <a:gs pos="0">
               <a:schemeClr val="phClr">
-                <a:tint val="40000"/>
-                <a:satMod val="350000"/>
+                <a:tint val="93000"/>
+                <a:satMod val="150000"/>
+                <a:shade val="98000"/>
+                <a:lumMod val="102000"/>
               </a:schemeClr>
             </a:gs>
-            <a:gs pos="40000">
+            <a:gs pos="50000">
               <a:schemeClr val="phClr">
-                <a:tint val="45000"/>
-                <a:shade val="99000"/>
-                <a:satMod val="350000"/>
+                <a:tint val="98000"/>
+                <a:satMod val="130000"/>
+                <a:shade val="90000"/>
+                <a:lumMod val="103000"/>
               </a:schemeClr>
             </a:gs>
             <a:gs pos="100000">
               <a:schemeClr val="phClr">
-                <a:shade val="20000"/>
-                <a:satMod val="255000"/>
+                <a:shade val="63000"/>
+                <a:satMod val="120000"/>
               </a:schemeClr>
             </a:gs>
           </a:gsLst>
-          <a:path path="circle">
-            <a:fillToRect l="50000" t="-80000" r="50000" b="180000"/>
-          </a:path>
-        </a:gradFill>
-        <a:gradFill rotWithShape="1">
-          <a:gsLst>
-            <a:gs pos="0">
-              <a:schemeClr val="phClr">
-                <a:tint val="80000"/>
-                <a:satMod val="300000"/>
-              </a:schemeClr>
-            </a:gs>
-            <a:gs pos="100000">
-              <a:schemeClr val="phClr">
-                <a:shade val="30000"/>
-                <a:satMod val="200000"/>
-              </a:schemeClr>
-            </a:gs>
-          </a:gsLst>
-          <a:path path="circle">
-            <a:fillToRect l="50000" t="50000" r="50000" b="50000"/>
-          </a:path>
+          <a:lin ang="5400000" scaled="0"/>
         </a:gradFill>
       </a:bgFillStyleLst>
     </a:fmtScheme>
   </a:themeElements>
-  <a:objectDefaults>
-    <a:spDef>
-      <a:spPr/>
-      <a:bodyPr/>
-      <a:lstStyle/>
-      <a:style>
-        <a:lnRef idx="1">
-          <a:schemeClr val="accent1"/>
-        </a:lnRef>
-        <a:fillRef idx="3">
-          <a:schemeClr val="accent1"/>
-        </a:fillRef>
-        <a:effectRef idx="2">
-          <a:schemeClr val="accent1"/>
-        </a:effectRef>
-        <a:fontRef idx="minor">
-          <a:schemeClr val="lt1"/>
-        </a:fontRef>
-      </a:style>
-    </a:spDef>
-    <a:lnDef>
-      <a:spPr/>
-      <a:bodyPr/>
-      <a:lstStyle/>
-      <a:style>
-        <a:lnRef idx="2">
-          <a:schemeClr val="accent1"/>
-        </a:lnRef>
-        <a:fillRef idx="0">
-          <a:schemeClr val="accent1"/>
-        </a:fillRef>
-        <a:effectRef idx="1">
-          <a:schemeClr val="accent1"/>
-        </a:effectRef>
-        <a:fontRef idx="minor">
-          <a:schemeClr val="tx1"/>
-        </a:fontRef>
-      </a:style>
-    </a:lnDef>
-  </a:objectDefaults>
+  <a:objectDefaults/>
   <a:extraClrSchemeLst/>
+  <a:extLst>
+    <a:ext uri="{05A4C25C-085E-4340-85A3-A5531E510DB2}">
+      <thm15:themeFamily xmlns:thm15="http://schemas.microsoft.com/office/thememl/2012/main" name="Office Theme" id="{2E142A2C-CD16-42D6-873A-C26D2A0506FA}" vid="{1BDDFF52-6CD6-40A5-AB3C-68EB2F1E4D0A}"/>
+    </a:ext>
+  </a:extLst>
 </a:theme>
 </file>
</xml_diff>